<commit_message>
Divided Code into modules
</commit_message>
<xml_diff>
--- a/Report/Logalyzer-Report-docx.docx
+++ b/Report/Logalyzer-Report-docx.docx
@@ -116,15 +116,7 @@
       </w:pPr>
       <w:r>
         <w:rPr/>
-        <w:t>The objective of this project is to ease the analysis of the log files and to infer as much as information from the log files. A user may input a web server log file to the program and wait for it to run the analysis of the data in the log file. After the analysis it returns visual data representing the data like IP address and the frequency of visit from the IP address. User-Agents used to visit the website and the method of req</w:t>
-      </w:r>
-      <w:r>
-        <w:rPr/>
-        <w:t xml:space="preserve">uests made by the clients and frequency of the request methods. The output is not shown as traditional tables, but are visualized using graphs which makes it easier to consume the given information. The interface is a GUI in a windows based application which is a platform-independent because a platform-independent programming language is used to create the application. The application serves to be robust, which means that it could handle huge log files. </w:t>
-      </w:r>
-      <w:r>
-        <w:rPr/>
-        <w:t>The final product will have no more features that are specified in this document. This document describes the functional and non-functional requirements of the “Web Server Log Analysis System”. This application “Web Server Log Analysis System” is developed to help Security administrators, developers and Incident responders to remove their burden of looking up the logs manually.</w:t>
+        <w:t>The objective of this project is to ease the analysis of the log files and to infer as much as information from the log files. A user may input a web server log file to the program and wait for it to run the analysis of the data in the log file. After the analysis it returns visual data representing the data like IP address and the frequency of visit from the IP address. User-Agents used to visit the website and the method of requests made by the clients and frequency of the request methods. The output is not shown as traditional tables, but are visualized using graphs which makes it easier to consume the given information. The interface is a GUI in a windows based application which is a platform-independent because a platform-independent programming language is used to create the application. The application serves to be robust, which means that it could handle huge log files. The final product will have no more features that are specified in this document. This document describes the functional and non-functional requirements of the “Web Server Log Analysis System”. This application “Web Server Log Analysis System” is developed to help Security administrators, developers and Incident responders to remove their burden of looking up the logs manually.</w:t>
       </w:r>
     </w:p>
     <w:p>
@@ -530,7 +522,7 @@
           <w:szCs w:val="24"/>
           <w:lang w:val="en-IN" w:eastAsia="zh-CN" w:bidi="hi-IN"/>
         </w:rPr>
-        <w:t xml:space="preserve">The user launches the application, then by clicking on the specified button he could browse through the file system to find the log file that needs to be analyzed, then he clicks on the Go or </w:t>
+        <w:t xml:space="preserve">The user launches the application, then by clicking on the </w:t>
       </w:r>
       <w:r>
         <w:rPr>
@@ -543,7 +535,7 @@
           <w:szCs w:val="24"/>
           <w:lang w:val="en-IN" w:eastAsia="zh-CN" w:bidi="hi-IN"/>
         </w:rPr>
-        <w:t>A</w:t>
+        <w:t>Choose File button</w:t>
       </w:r>
       <w:r>
         <w:rPr>
@@ -556,7 +548,7 @@
           <w:szCs w:val="24"/>
           <w:lang w:val="en-IN" w:eastAsia="zh-CN" w:bidi="hi-IN"/>
         </w:rPr>
-        <w:t xml:space="preserve">nalyze button to </w:t>
+        <w:t xml:space="preserve"> he could browse through the file system to find the log file that needs to be analyzed, then he clicks on the </w:t>
       </w:r>
       <w:r>
         <w:rPr>
@@ -569,18 +561,11 @@
           <w:szCs w:val="24"/>
           <w:lang w:val="en-IN" w:eastAsia="zh-CN" w:bidi="hi-IN"/>
         </w:rPr>
-        <w:t>start the analysis. Then the application starts reading the file line by line and perform analysis on them. After it has done with the analysis, the graphs are generated based on the analysis performed and displayed to the user. From the displayed graphs, the users may easily infer information from the log file. The speed of the program depends on the size of the log file, the speed goes inversely proportional to the size of the log file.</w:t>
-      </w:r>
-    </w:p>
-    <w:p>
-      <w:pPr>
-        <w:pStyle w:val="Normal"/>
-        <w:bidi w:val="0"/>
-        <w:spacing w:lineRule="auto" w:line="360"/>
-        <w:jc w:val="both"/>
-        <w:rPr>
-          <w:rFonts w:ascii="Liberation Serif" w:hAnsi="Liberation Serif" w:eastAsia="Noto Serif CJK SC" w:cs="FreeSans"/>
-          <w:b w:val="false"/>
+        <w:t>Generate Graph</w:t>
+      </w:r>
+      <w:r>
+        <w:rPr>
+          <w:rFonts w:eastAsia="Noto Serif CJK SC" w:cs="FreeSans"/>
           <w:b w:val="false"/>
           <w:bCs w:val="false"/>
           <w:color w:val="auto"/>
@@ -589,10 +574,18 @@
           <w:szCs w:val="24"/>
           <w:lang w:val="en-IN" w:eastAsia="zh-CN" w:bidi="hi-IN"/>
         </w:rPr>
-      </w:pPr>
-      <w:r>
-        <w:rPr>
-          <w:rFonts w:eastAsia="Noto Serif CJK SC" w:cs="FreeSans"/>
+        <w:t xml:space="preserve"> button to start the analysis. Then the application starts reading the file line by line and perform analysis on them. After it has done with the analysis, the graphs are generated based on the analysis performed and displayed to the user. From the displayed graphs, the users may easily infer information from the log file. The speed of the program depends on the size of the log file, the speed goes inversely proportional to the size of the log file.</w:t>
+      </w:r>
+    </w:p>
+    <w:p>
+      <w:pPr>
+        <w:pStyle w:val="Normal"/>
+        <w:bidi w:val="0"/>
+        <w:spacing w:lineRule="auto" w:line="360"/>
+        <w:jc w:val="both"/>
+        <w:rPr>
+          <w:rFonts w:ascii="Liberation Serif" w:hAnsi="Liberation Serif" w:eastAsia="Noto Serif CJK SC" w:cs="FreeSans"/>
+          <w:b w:val="false"/>
           <w:b w:val="false"/>
           <w:bCs w:val="false"/>
           <w:color w:val="auto"/>
@@ -601,29 +594,29 @@
           <w:szCs w:val="24"/>
           <w:lang w:val="en-IN" w:eastAsia="zh-CN" w:bidi="hi-IN"/>
         </w:rPr>
-      </w:r>
-    </w:p>
-    <w:p>
-      <w:pPr>
-        <w:pStyle w:val="Normal"/>
-        <w:bidi w:val="0"/>
-        <w:spacing w:lineRule="auto" w:line="360"/>
-        <w:jc w:val="center"/>
-        <w:rPr>
-          <w:rFonts w:ascii="Liberation Serif" w:hAnsi="Liberation Serif" w:eastAsia="Noto Serif CJK SC" w:cs="FreeSans"/>
-          <w:b/>
-          <w:b/>
-          <w:bCs/>
+      </w:pPr>
+      <w:r>
+        <w:rPr>
+          <w:rFonts w:eastAsia="Noto Serif CJK SC" w:cs="FreeSans"/>
+          <w:b w:val="false"/>
+          <w:bCs w:val="false"/>
           <w:color w:val="auto"/>
           <w:kern w:val="2"/>
-          <w:sz w:val="28"/>
+          <w:sz w:val="24"/>
           <w:szCs w:val="24"/>
           <w:lang w:val="en-IN" w:eastAsia="zh-CN" w:bidi="hi-IN"/>
         </w:rPr>
-      </w:pPr>
-      <w:r>
-        <w:rPr>
-          <w:rFonts w:eastAsia="Noto Serif CJK SC" w:cs="FreeSans"/>
+      </w:r>
+    </w:p>
+    <w:p>
+      <w:pPr>
+        <w:pStyle w:val="Normal"/>
+        <w:bidi w:val="0"/>
+        <w:spacing w:lineRule="auto" w:line="360"/>
+        <w:jc w:val="center"/>
+        <w:rPr>
+          <w:rFonts w:ascii="Liberation Serif" w:hAnsi="Liberation Serif" w:eastAsia="Noto Serif CJK SC" w:cs="FreeSans"/>
+          <w:b/>
           <w:b/>
           <w:bCs/>
           <w:color w:val="auto"/>
@@ -632,17 +625,10 @@
           <w:szCs w:val="24"/>
           <w:lang w:val="en-IN" w:eastAsia="zh-CN" w:bidi="hi-IN"/>
         </w:rPr>
-      </w:r>
-    </w:p>
-    <w:p>
-      <w:pPr>
-        <w:pStyle w:val="Normal"/>
-        <w:bidi w:val="0"/>
-        <w:spacing w:lineRule="auto" w:line="360"/>
-        <w:jc w:val="center"/>
-        <w:rPr>
-          <w:rFonts w:ascii="Liberation Serif" w:hAnsi="Liberation Serif" w:eastAsia="Noto Serif CJK SC" w:cs="FreeSans"/>
-          <w:b/>
+      </w:pPr>
+      <w:r>
+        <w:rPr>
+          <w:rFonts w:eastAsia="Noto Serif CJK SC" w:cs="FreeSans"/>
           <w:b/>
           <w:bCs/>
           <w:color w:val="auto"/>
@@ -651,10 +637,17 @@
           <w:szCs w:val="24"/>
           <w:lang w:val="en-IN" w:eastAsia="zh-CN" w:bidi="hi-IN"/>
         </w:rPr>
-      </w:pPr>
-      <w:r>
-        <w:rPr>
-          <w:rFonts w:eastAsia="Noto Serif CJK SC" w:cs="FreeSans"/>
+      </w:r>
+    </w:p>
+    <w:p>
+      <w:pPr>
+        <w:pStyle w:val="Normal"/>
+        <w:bidi w:val="0"/>
+        <w:spacing w:lineRule="auto" w:line="360"/>
+        <w:jc w:val="center"/>
+        <w:rPr>
+          <w:rFonts w:ascii="Liberation Serif" w:hAnsi="Liberation Serif" w:eastAsia="Noto Serif CJK SC" w:cs="FreeSans"/>
+          <w:b/>
           <w:b/>
           <w:bCs/>
           <w:color w:val="auto"/>
@@ -663,17 +656,10 @@
           <w:szCs w:val="24"/>
           <w:lang w:val="en-IN" w:eastAsia="zh-CN" w:bidi="hi-IN"/>
         </w:rPr>
-      </w:r>
-    </w:p>
-    <w:p>
-      <w:pPr>
-        <w:pStyle w:val="Normal"/>
-        <w:bidi w:val="0"/>
-        <w:spacing w:lineRule="auto" w:line="360"/>
-        <w:jc w:val="center"/>
-        <w:rPr>
-          <w:rFonts w:ascii="Liberation Serif" w:hAnsi="Liberation Serif" w:eastAsia="Noto Serif CJK SC" w:cs="FreeSans"/>
-          <w:b/>
+      </w:pPr>
+      <w:r>
+        <w:rPr>
+          <w:rFonts w:eastAsia="Noto Serif CJK SC" w:cs="FreeSans"/>
           <w:b/>
           <w:bCs/>
           <w:color w:val="auto"/>
@@ -682,10 +668,17 @@
           <w:szCs w:val="24"/>
           <w:lang w:val="en-IN" w:eastAsia="zh-CN" w:bidi="hi-IN"/>
         </w:rPr>
-      </w:pPr>
-      <w:r>
-        <w:rPr>
-          <w:rFonts w:eastAsia="Noto Serif CJK SC" w:cs="FreeSans"/>
+      </w:r>
+    </w:p>
+    <w:p>
+      <w:pPr>
+        <w:pStyle w:val="Normal"/>
+        <w:bidi w:val="0"/>
+        <w:spacing w:lineRule="auto" w:line="360"/>
+        <w:jc w:val="center"/>
+        <w:rPr>
+          <w:rFonts w:ascii="Liberation Serif" w:hAnsi="Liberation Serif" w:eastAsia="Noto Serif CJK SC" w:cs="FreeSans"/>
+          <w:b/>
           <w:b/>
           <w:bCs/>
           <w:color w:val="auto"/>
@@ -694,17 +687,10 @@
           <w:szCs w:val="24"/>
           <w:lang w:val="en-IN" w:eastAsia="zh-CN" w:bidi="hi-IN"/>
         </w:rPr>
-      </w:r>
-    </w:p>
-    <w:p>
-      <w:pPr>
-        <w:pStyle w:val="Normal"/>
-        <w:bidi w:val="0"/>
-        <w:spacing w:lineRule="auto" w:line="360"/>
-        <w:jc w:val="center"/>
-        <w:rPr>
-          <w:rFonts w:ascii="Liberation Serif" w:hAnsi="Liberation Serif" w:eastAsia="Noto Serif CJK SC" w:cs="FreeSans"/>
-          <w:b/>
+      </w:pPr>
+      <w:r>
+        <w:rPr>
+          <w:rFonts w:eastAsia="Noto Serif CJK SC" w:cs="FreeSans"/>
           <w:b/>
           <w:bCs/>
           <w:color w:val="auto"/>
@@ -713,10 +699,17 @@
           <w:szCs w:val="24"/>
           <w:lang w:val="en-IN" w:eastAsia="zh-CN" w:bidi="hi-IN"/>
         </w:rPr>
-      </w:pPr>
-      <w:r>
-        <w:rPr>
-          <w:rFonts w:eastAsia="Noto Serif CJK SC" w:cs="FreeSans"/>
+      </w:r>
+    </w:p>
+    <w:p>
+      <w:pPr>
+        <w:pStyle w:val="Normal"/>
+        <w:bidi w:val="0"/>
+        <w:spacing w:lineRule="auto" w:line="360"/>
+        <w:jc w:val="center"/>
+        <w:rPr>
+          <w:rFonts w:ascii="Liberation Serif" w:hAnsi="Liberation Serif" w:eastAsia="Noto Serif CJK SC" w:cs="FreeSans"/>
+          <w:b/>
           <w:b/>
           <w:bCs/>
           <w:color w:val="auto"/>
@@ -725,17 +718,10 @@
           <w:szCs w:val="24"/>
           <w:lang w:val="en-IN" w:eastAsia="zh-CN" w:bidi="hi-IN"/>
         </w:rPr>
-      </w:r>
-    </w:p>
-    <w:p>
-      <w:pPr>
-        <w:pStyle w:val="Normal"/>
-        <w:bidi w:val="0"/>
-        <w:spacing w:lineRule="auto" w:line="360"/>
-        <w:jc w:val="center"/>
-        <w:rPr>
-          <w:rFonts w:ascii="Liberation Serif" w:hAnsi="Liberation Serif" w:eastAsia="Noto Serif CJK SC" w:cs="FreeSans"/>
-          <w:b/>
+      </w:pPr>
+      <w:r>
+        <w:rPr>
+          <w:rFonts w:eastAsia="Noto Serif CJK SC" w:cs="FreeSans"/>
           <w:b/>
           <w:bCs/>
           <w:color w:val="auto"/>
@@ -744,10 +730,17 @@
           <w:szCs w:val="24"/>
           <w:lang w:val="en-IN" w:eastAsia="zh-CN" w:bidi="hi-IN"/>
         </w:rPr>
-      </w:pPr>
-      <w:r>
-        <w:rPr>
-          <w:rFonts w:eastAsia="Noto Serif CJK SC" w:cs="FreeSans"/>
+      </w:r>
+    </w:p>
+    <w:p>
+      <w:pPr>
+        <w:pStyle w:val="Normal"/>
+        <w:bidi w:val="0"/>
+        <w:spacing w:lineRule="auto" w:line="360"/>
+        <w:jc w:val="center"/>
+        <w:rPr>
+          <w:rFonts w:ascii="Liberation Serif" w:hAnsi="Liberation Serif" w:eastAsia="Noto Serif CJK SC" w:cs="FreeSans"/>
+          <w:b/>
           <w:b/>
           <w:bCs/>
           <w:color w:val="auto"/>
@@ -756,17 +749,10 @@
           <w:szCs w:val="24"/>
           <w:lang w:val="en-IN" w:eastAsia="zh-CN" w:bidi="hi-IN"/>
         </w:rPr>
-      </w:r>
-    </w:p>
-    <w:p>
-      <w:pPr>
-        <w:pStyle w:val="Normal"/>
-        <w:bidi w:val="0"/>
-        <w:spacing w:lineRule="auto" w:line="360"/>
-        <w:jc w:val="center"/>
-        <w:rPr>
-          <w:rFonts w:ascii="Liberation Serif" w:hAnsi="Liberation Serif" w:eastAsia="Noto Serif CJK SC" w:cs="FreeSans"/>
-          <w:b/>
+      </w:pPr>
+      <w:r>
+        <w:rPr>
+          <w:rFonts w:eastAsia="Noto Serif CJK SC" w:cs="FreeSans"/>
           <w:b/>
           <w:bCs/>
           <w:color w:val="auto"/>
@@ -775,10 +761,17 @@
           <w:szCs w:val="24"/>
           <w:lang w:val="en-IN" w:eastAsia="zh-CN" w:bidi="hi-IN"/>
         </w:rPr>
-      </w:pPr>
-      <w:r>
-        <w:rPr>
-          <w:rFonts w:eastAsia="Noto Serif CJK SC" w:cs="FreeSans"/>
+      </w:r>
+    </w:p>
+    <w:p>
+      <w:pPr>
+        <w:pStyle w:val="Normal"/>
+        <w:bidi w:val="0"/>
+        <w:spacing w:lineRule="auto" w:line="360"/>
+        <w:jc w:val="center"/>
+        <w:rPr>
+          <w:rFonts w:ascii="Liberation Serif" w:hAnsi="Liberation Serif" w:eastAsia="Noto Serif CJK SC" w:cs="FreeSans"/>
+          <w:b/>
           <w:b/>
           <w:bCs/>
           <w:color w:val="auto"/>
@@ -787,17 +780,10 @@
           <w:szCs w:val="24"/>
           <w:lang w:val="en-IN" w:eastAsia="zh-CN" w:bidi="hi-IN"/>
         </w:rPr>
-      </w:r>
-    </w:p>
-    <w:p>
-      <w:pPr>
-        <w:pStyle w:val="Normal"/>
-        <w:bidi w:val="0"/>
-        <w:spacing w:lineRule="auto" w:line="360"/>
-        <w:jc w:val="center"/>
-        <w:rPr>
-          <w:rFonts w:ascii="Liberation Serif" w:hAnsi="Liberation Serif" w:eastAsia="Noto Serif CJK SC" w:cs="FreeSans"/>
-          <w:b/>
+      </w:pPr>
+      <w:r>
+        <w:rPr>
+          <w:rFonts w:eastAsia="Noto Serif CJK SC" w:cs="FreeSans"/>
           <w:b/>
           <w:bCs/>
           <w:color w:val="auto"/>
@@ -806,10 +792,17 @@
           <w:szCs w:val="24"/>
           <w:lang w:val="en-IN" w:eastAsia="zh-CN" w:bidi="hi-IN"/>
         </w:rPr>
-      </w:pPr>
-      <w:r>
-        <w:rPr>
-          <w:rFonts w:eastAsia="Noto Serif CJK SC" w:cs="FreeSans"/>
+      </w:r>
+    </w:p>
+    <w:p>
+      <w:pPr>
+        <w:pStyle w:val="Normal"/>
+        <w:bidi w:val="0"/>
+        <w:spacing w:lineRule="auto" w:line="360"/>
+        <w:jc w:val="center"/>
+        <w:rPr>
+          <w:rFonts w:ascii="Liberation Serif" w:hAnsi="Liberation Serif" w:eastAsia="Noto Serif CJK SC" w:cs="FreeSans"/>
+          <w:b/>
           <w:b/>
           <w:bCs/>
           <w:color w:val="auto"/>
@@ -818,17 +811,10 @@
           <w:szCs w:val="24"/>
           <w:lang w:val="en-IN" w:eastAsia="zh-CN" w:bidi="hi-IN"/>
         </w:rPr>
-      </w:r>
-    </w:p>
-    <w:p>
-      <w:pPr>
-        <w:pStyle w:val="Normal"/>
-        <w:bidi w:val="0"/>
-        <w:spacing w:lineRule="auto" w:line="360"/>
-        <w:jc w:val="center"/>
-        <w:rPr>
-          <w:rFonts w:ascii="Liberation Serif" w:hAnsi="Liberation Serif" w:eastAsia="Noto Serif CJK SC" w:cs="FreeSans"/>
-          <w:b/>
+      </w:pPr>
+      <w:r>
+        <w:rPr>
+          <w:rFonts w:eastAsia="Noto Serif CJK SC" w:cs="FreeSans"/>
           <w:b/>
           <w:bCs/>
           <w:color w:val="auto"/>
@@ -837,10 +823,17 @@
           <w:szCs w:val="24"/>
           <w:lang w:val="en-IN" w:eastAsia="zh-CN" w:bidi="hi-IN"/>
         </w:rPr>
-      </w:pPr>
-      <w:r>
-        <w:rPr>
-          <w:rFonts w:eastAsia="Noto Serif CJK SC" w:cs="FreeSans"/>
+      </w:r>
+    </w:p>
+    <w:p>
+      <w:pPr>
+        <w:pStyle w:val="Normal"/>
+        <w:bidi w:val="0"/>
+        <w:spacing w:lineRule="auto" w:line="360"/>
+        <w:jc w:val="center"/>
+        <w:rPr>
+          <w:rFonts w:ascii="Liberation Serif" w:hAnsi="Liberation Serif" w:eastAsia="Noto Serif CJK SC" w:cs="FreeSans"/>
+          <w:b/>
           <w:b/>
           <w:bCs/>
           <w:color w:val="auto"/>
@@ -849,17 +842,10 @@
           <w:szCs w:val="24"/>
           <w:lang w:val="en-IN" w:eastAsia="zh-CN" w:bidi="hi-IN"/>
         </w:rPr>
-      </w:r>
-    </w:p>
-    <w:p>
-      <w:pPr>
-        <w:pStyle w:val="Normal"/>
-        <w:bidi w:val="0"/>
-        <w:spacing w:lineRule="auto" w:line="360"/>
-        <w:jc w:val="center"/>
-        <w:rPr>
-          <w:rFonts w:ascii="Liberation Serif" w:hAnsi="Liberation Serif" w:eastAsia="Noto Serif CJK SC" w:cs="FreeSans"/>
-          <w:b/>
+      </w:pPr>
+      <w:r>
+        <w:rPr>
+          <w:rFonts w:eastAsia="Noto Serif CJK SC" w:cs="FreeSans"/>
           <w:b/>
           <w:bCs/>
           <w:color w:val="auto"/>
@@ -868,10 +854,17 @@
           <w:szCs w:val="24"/>
           <w:lang w:val="en-IN" w:eastAsia="zh-CN" w:bidi="hi-IN"/>
         </w:rPr>
-      </w:pPr>
-      <w:r>
-        <w:rPr>
-          <w:rFonts w:eastAsia="Noto Serif CJK SC" w:cs="FreeSans"/>
+      </w:r>
+    </w:p>
+    <w:p>
+      <w:pPr>
+        <w:pStyle w:val="Normal"/>
+        <w:bidi w:val="0"/>
+        <w:spacing w:lineRule="auto" w:line="360"/>
+        <w:jc w:val="center"/>
+        <w:rPr>
+          <w:rFonts w:ascii="Liberation Serif" w:hAnsi="Liberation Serif" w:eastAsia="Noto Serif CJK SC" w:cs="FreeSans"/>
+          <w:b/>
           <w:b/>
           <w:bCs/>
           <w:color w:val="auto"/>
@@ -880,17 +873,10 @@
           <w:szCs w:val="24"/>
           <w:lang w:val="en-IN" w:eastAsia="zh-CN" w:bidi="hi-IN"/>
         </w:rPr>
-      </w:r>
-    </w:p>
-    <w:p>
-      <w:pPr>
-        <w:pStyle w:val="Normal"/>
-        <w:bidi w:val="0"/>
-        <w:spacing w:lineRule="auto" w:line="360"/>
-        <w:jc w:val="center"/>
-        <w:rPr>
-          <w:rFonts w:ascii="Liberation Serif" w:hAnsi="Liberation Serif" w:eastAsia="Noto Serif CJK SC" w:cs="FreeSans"/>
-          <w:b/>
+      </w:pPr>
+      <w:r>
+        <w:rPr>
+          <w:rFonts w:eastAsia="Noto Serif CJK SC" w:cs="FreeSans"/>
           <w:b/>
           <w:bCs/>
           <w:color w:val="auto"/>
@@ -899,10 +885,17 @@
           <w:szCs w:val="24"/>
           <w:lang w:val="en-IN" w:eastAsia="zh-CN" w:bidi="hi-IN"/>
         </w:rPr>
-      </w:pPr>
-      <w:r>
-        <w:rPr>
-          <w:rFonts w:eastAsia="Noto Serif CJK SC" w:cs="FreeSans"/>
+      </w:r>
+    </w:p>
+    <w:p>
+      <w:pPr>
+        <w:pStyle w:val="Normal"/>
+        <w:bidi w:val="0"/>
+        <w:spacing w:lineRule="auto" w:line="360"/>
+        <w:jc w:val="center"/>
+        <w:rPr>
+          <w:rFonts w:ascii="Liberation Serif" w:hAnsi="Liberation Serif" w:eastAsia="Noto Serif CJK SC" w:cs="FreeSans"/>
+          <w:b/>
           <w:b/>
           <w:bCs/>
           <w:color w:val="auto"/>
@@ -911,17 +904,10 @@
           <w:szCs w:val="24"/>
           <w:lang w:val="en-IN" w:eastAsia="zh-CN" w:bidi="hi-IN"/>
         </w:rPr>
-      </w:r>
-    </w:p>
-    <w:p>
-      <w:pPr>
-        <w:pStyle w:val="Normal"/>
-        <w:bidi w:val="0"/>
-        <w:spacing w:lineRule="auto" w:line="360"/>
-        <w:jc w:val="center"/>
-        <w:rPr>
-          <w:rFonts w:ascii="Liberation Serif" w:hAnsi="Liberation Serif" w:eastAsia="Noto Serif CJK SC" w:cs="FreeSans"/>
-          <w:b/>
+      </w:pPr>
+      <w:r>
+        <w:rPr>
+          <w:rFonts w:eastAsia="Noto Serif CJK SC" w:cs="FreeSans"/>
           <w:b/>
           <w:bCs/>
           <w:color w:val="auto"/>
@@ -930,10 +916,17 @@
           <w:szCs w:val="24"/>
           <w:lang w:val="en-IN" w:eastAsia="zh-CN" w:bidi="hi-IN"/>
         </w:rPr>
-      </w:pPr>
-      <w:r>
-        <w:rPr>
-          <w:rFonts w:eastAsia="Noto Serif CJK SC" w:cs="FreeSans"/>
+      </w:r>
+    </w:p>
+    <w:p>
+      <w:pPr>
+        <w:pStyle w:val="Normal"/>
+        <w:bidi w:val="0"/>
+        <w:spacing w:lineRule="auto" w:line="360"/>
+        <w:jc w:val="center"/>
+        <w:rPr>
+          <w:rFonts w:ascii="Liberation Serif" w:hAnsi="Liberation Serif" w:eastAsia="Noto Serif CJK SC" w:cs="FreeSans"/>
+          <w:b/>
           <w:b/>
           <w:bCs/>
           <w:color w:val="auto"/>
@@ -942,17 +935,10 @@
           <w:szCs w:val="24"/>
           <w:lang w:val="en-IN" w:eastAsia="zh-CN" w:bidi="hi-IN"/>
         </w:rPr>
-      </w:r>
-    </w:p>
-    <w:p>
-      <w:pPr>
-        <w:pStyle w:val="Normal"/>
-        <w:bidi w:val="0"/>
-        <w:spacing w:lineRule="auto" w:line="360"/>
-        <w:jc w:val="center"/>
-        <w:rPr>
-          <w:rFonts w:ascii="Liberation Serif" w:hAnsi="Liberation Serif" w:eastAsia="Noto Serif CJK SC" w:cs="FreeSans"/>
-          <w:b/>
+      </w:pPr>
+      <w:r>
+        <w:rPr>
+          <w:rFonts w:eastAsia="Noto Serif CJK SC" w:cs="FreeSans"/>
           <w:b/>
           <w:bCs/>
           <w:color w:val="auto"/>
@@ -961,10 +947,17 @@
           <w:szCs w:val="24"/>
           <w:lang w:val="en-IN" w:eastAsia="zh-CN" w:bidi="hi-IN"/>
         </w:rPr>
-      </w:pPr>
-      <w:r>
-        <w:rPr>
-          <w:rFonts w:eastAsia="Noto Serif CJK SC" w:cs="FreeSans"/>
+      </w:r>
+    </w:p>
+    <w:p>
+      <w:pPr>
+        <w:pStyle w:val="Normal"/>
+        <w:bidi w:val="0"/>
+        <w:spacing w:lineRule="auto" w:line="360"/>
+        <w:jc w:val="center"/>
+        <w:rPr>
+          <w:rFonts w:ascii="Liberation Serif" w:hAnsi="Liberation Serif" w:eastAsia="Noto Serif CJK SC" w:cs="FreeSans"/>
+          <w:b/>
           <w:b/>
           <w:bCs/>
           <w:color w:val="auto"/>
@@ -973,17 +966,10 @@
           <w:szCs w:val="24"/>
           <w:lang w:val="en-IN" w:eastAsia="zh-CN" w:bidi="hi-IN"/>
         </w:rPr>
-      </w:r>
-    </w:p>
-    <w:p>
-      <w:pPr>
-        <w:pStyle w:val="Normal"/>
-        <w:bidi w:val="0"/>
-        <w:spacing w:lineRule="auto" w:line="360"/>
-        <w:jc w:val="center"/>
-        <w:rPr>
-          <w:rFonts w:ascii="Liberation Serif" w:hAnsi="Liberation Serif" w:eastAsia="Noto Serif CJK SC" w:cs="FreeSans"/>
-          <w:b/>
+      </w:pPr>
+      <w:r>
+        <w:rPr>
+          <w:rFonts w:eastAsia="Noto Serif CJK SC" w:cs="FreeSans"/>
           <w:b/>
           <w:bCs/>
           <w:color w:val="auto"/>
@@ -992,10 +978,17 @@
           <w:szCs w:val="24"/>
           <w:lang w:val="en-IN" w:eastAsia="zh-CN" w:bidi="hi-IN"/>
         </w:rPr>
-      </w:pPr>
-      <w:r>
-        <w:rPr>
-          <w:rFonts w:eastAsia="Noto Serif CJK SC" w:cs="FreeSans"/>
+      </w:r>
+    </w:p>
+    <w:p>
+      <w:pPr>
+        <w:pStyle w:val="Normal"/>
+        <w:bidi w:val="0"/>
+        <w:spacing w:lineRule="auto" w:line="360"/>
+        <w:jc w:val="center"/>
+        <w:rPr>
+          <w:rFonts w:ascii="Liberation Serif" w:hAnsi="Liberation Serif" w:eastAsia="Noto Serif CJK SC" w:cs="FreeSans"/>
+          <w:b/>
           <w:b/>
           <w:bCs/>
           <w:color w:val="auto"/>
@@ -1004,17 +997,10 @@
           <w:szCs w:val="24"/>
           <w:lang w:val="en-IN" w:eastAsia="zh-CN" w:bidi="hi-IN"/>
         </w:rPr>
-      </w:r>
-    </w:p>
-    <w:p>
-      <w:pPr>
-        <w:pStyle w:val="Normal"/>
-        <w:bidi w:val="0"/>
-        <w:spacing w:lineRule="auto" w:line="360"/>
-        <w:jc w:val="center"/>
-        <w:rPr>
-          <w:rFonts w:ascii="Liberation Serif" w:hAnsi="Liberation Serif" w:eastAsia="Noto Serif CJK SC" w:cs="FreeSans"/>
-          <w:b/>
+      </w:pPr>
+      <w:r>
+        <w:rPr>
+          <w:rFonts w:eastAsia="Noto Serif CJK SC" w:cs="FreeSans"/>
           <w:b/>
           <w:bCs/>
           <w:color w:val="auto"/>
@@ -1023,10 +1009,17 @@
           <w:szCs w:val="24"/>
           <w:lang w:val="en-IN" w:eastAsia="zh-CN" w:bidi="hi-IN"/>
         </w:rPr>
-      </w:pPr>
-      <w:r>
-        <w:rPr>
-          <w:rFonts w:eastAsia="Noto Serif CJK SC" w:cs="FreeSans"/>
+      </w:r>
+    </w:p>
+    <w:p>
+      <w:pPr>
+        <w:pStyle w:val="Normal"/>
+        <w:bidi w:val="0"/>
+        <w:spacing w:lineRule="auto" w:line="360"/>
+        <w:jc w:val="center"/>
+        <w:rPr>
+          <w:rFonts w:ascii="Liberation Serif" w:hAnsi="Liberation Serif" w:eastAsia="Noto Serif CJK SC" w:cs="FreeSans"/>
+          <w:b/>
           <w:b/>
           <w:bCs/>
           <w:color w:val="auto"/>
@@ -1035,17 +1028,10 @@
           <w:szCs w:val="24"/>
           <w:lang w:val="en-IN" w:eastAsia="zh-CN" w:bidi="hi-IN"/>
         </w:rPr>
-      </w:r>
-    </w:p>
-    <w:p>
-      <w:pPr>
-        <w:pStyle w:val="Normal"/>
-        <w:bidi w:val="0"/>
-        <w:spacing w:lineRule="auto" w:line="360"/>
-        <w:jc w:val="center"/>
-        <w:rPr>
-          <w:rFonts w:ascii="Liberation Serif" w:hAnsi="Liberation Serif" w:eastAsia="Noto Serif CJK SC" w:cs="FreeSans"/>
-          <w:b/>
+      </w:pPr>
+      <w:r>
+        <w:rPr>
+          <w:rFonts w:eastAsia="Noto Serif CJK SC" w:cs="FreeSans"/>
           <w:b/>
           <w:bCs/>
           <w:color w:val="auto"/>
@@ -1054,10 +1040,17 @@
           <w:szCs w:val="24"/>
           <w:lang w:val="en-IN" w:eastAsia="zh-CN" w:bidi="hi-IN"/>
         </w:rPr>
-      </w:pPr>
-      <w:r>
-        <w:rPr>
-          <w:rFonts w:eastAsia="Noto Serif CJK SC" w:cs="FreeSans"/>
+      </w:r>
+    </w:p>
+    <w:p>
+      <w:pPr>
+        <w:pStyle w:val="Normal"/>
+        <w:bidi w:val="0"/>
+        <w:spacing w:lineRule="auto" w:line="360"/>
+        <w:jc w:val="center"/>
+        <w:rPr>
+          <w:rFonts w:ascii="Liberation Serif" w:hAnsi="Liberation Serif" w:eastAsia="Noto Serif CJK SC" w:cs="FreeSans"/>
+          <w:b/>
           <w:b/>
           <w:bCs/>
           <w:color w:val="auto"/>
@@ -1066,17 +1059,10 @@
           <w:szCs w:val="24"/>
           <w:lang w:val="en-IN" w:eastAsia="zh-CN" w:bidi="hi-IN"/>
         </w:rPr>
-      </w:r>
-    </w:p>
-    <w:p>
-      <w:pPr>
-        <w:pStyle w:val="Normal"/>
-        <w:bidi w:val="0"/>
-        <w:spacing w:lineRule="auto" w:line="360"/>
-        <w:jc w:val="center"/>
-        <w:rPr>
-          <w:rFonts w:ascii="Liberation Serif" w:hAnsi="Liberation Serif" w:eastAsia="Noto Serif CJK SC" w:cs="FreeSans"/>
-          <w:b/>
+      </w:pPr>
+      <w:r>
+        <w:rPr>
+          <w:rFonts w:eastAsia="Noto Serif CJK SC" w:cs="FreeSans"/>
           <w:b/>
           <w:bCs/>
           <w:color w:val="auto"/>
@@ -1085,10 +1071,17 @@
           <w:szCs w:val="24"/>
           <w:lang w:val="en-IN" w:eastAsia="zh-CN" w:bidi="hi-IN"/>
         </w:rPr>
-      </w:pPr>
-      <w:r>
-        <w:rPr>
-          <w:rFonts w:eastAsia="Noto Serif CJK SC" w:cs="FreeSans"/>
+      </w:r>
+    </w:p>
+    <w:p>
+      <w:pPr>
+        <w:pStyle w:val="Normal"/>
+        <w:bidi w:val="0"/>
+        <w:spacing w:lineRule="auto" w:line="360"/>
+        <w:jc w:val="center"/>
+        <w:rPr>
+          <w:rFonts w:ascii="Liberation Serif" w:hAnsi="Liberation Serif" w:eastAsia="Noto Serif CJK SC" w:cs="FreeSans"/>
+          <w:b/>
           <w:b/>
           <w:bCs/>
           <w:color w:val="auto"/>
@@ -1097,17 +1090,10 @@
           <w:szCs w:val="24"/>
           <w:lang w:val="en-IN" w:eastAsia="zh-CN" w:bidi="hi-IN"/>
         </w:rPr>
-      </w:r>
-    </w:p>
-    <w:p>
-      <w:pPr>
-        <w:pStyle w:val="Normal"/>
-        <w:bidi w:val="0"/>
-        <w:spacing w:lineRule="auto" w:line="360"/>
-        <w:jc w:val="center"/>
-        <w:rPr>
-          <w:rFonts w:ascii="Liberation Serif" w:hAnsi="Liberation Serif" w:eastAsia="Noto Serif CJK SC" w:cs="FreeSans"/>
-          <w:b/>
+      </w:pPr>
+      <w:r>
+        <w:rPr>
+          <w:rFonts w:eastAsia="Noto Serif CJK SC" w:cs="FreeSans"/>
           <w:b/>
           <w:bCs/>
           <w:color w:val="auto"/>
@@ -1116,10 +1102,17 @@
           <w:szCs w:val="24"/>
           <w:lang w:val="en-IN" w:eastAsia="zh-CN" w:bidi="hi-IN"/>
         </w:rPr>
-      </w:pPr>
-      <w:r>
-        <w:rPr>
-          <w:rFonts w:eastAsia="Noto Serif CJK SC" w:cs="FreeSans"/>
+      </w:r>
+    </w:p>
+    <w:p>
+      <w:pPr>
+        <w:pStyle w:val="Normal"/>
+        <w:bidi w:val="0"/>
+        <w:spacing w:lineRule="auto" w:line="360"/>
+        <w:jc w:val="center"/>
+        <w:rPr>
+          <w:rFonts w:ascii="Liberation Serif" w:hAnsi="Liberation Serif" w:eastAsia="Noto Serif CJK SC" w:cs="FreeSans"/>
+          <w:b/>
           <w:b/>
           <w:bCs/>
           <w:color w:val="auto"/>
@@ -1128,6 +1121,18 @@
           <w:szCs w:val="24"/>
           <w:lang w:val="en-IN" w:eastAsia="zh-CN" w:bidi="hi-IN"/>
         </w:rPr>
+      </w:pPr>
+      <w:r>
+        <w:rPr>
+          <w:rFonts w:eastAsia="Noto Serif CJK SC" w:cs="FreeSans"/>
+          <w:b/>
+          <w:bCs/>
+          <w:color w:val="auto"/>
+          <w:kern w:val="2"/>
+          <w:sz w:val="28"/>
+          <w:szCs w:val="24"/>
+          <w:lang w:val="en-IN" w:eastAsia="zh-CN" w:bidi="hi-IN"/>
+        </w:rPr>
         <w:t>SPECIFIC  REQUIREMENTS</w:t>
       </w:r>
     </w:p>
@@ -1146,10 +1151,9 @@
       </w:pPr>
       <w:r>
         <w:rPr>
-          <w:b/>
-          <w:bCs/>
-          <w:sz w:val="28"/>
-          <w:szCs w:val="24"/>
+          <w:b w:val="false"/>
+          <w:bCs w:val="false"/>
+          <w:sz w:val="24"/>
         </w:rPr>
       </w:r>
     </w:p>
@@ -1199,25 +1203,7 @@
           <w:szCs w:val="24"/>
         </w:rPr>
         <w:tab/>
-        <w:t>&lt;</w:t>
-      </w:r>
-      <w:r>
-        <w:rPr>
-          <w:b/>
-          <w:bCs/>
-          <w:sz w:val="28"/>
-          <w:szCs w:val="24"/>
-        </w:rPr>
-        <w:t>NEED TO FILL</w:t>
-      </w:r>
-      <w:r>
-        <w:rPr>
-          <w:b/>
-          <w:bCs/>
-          <w:sz w:val="28"/>
-          <w:szCs w:val="24"/>
-        </w:rPr>
-        <w:t>&gt;</w:t>
+        <w:t>&lt;NEED TO FILL&gt;</w:t>
       </w:r>
     </w:p>
     <w:p>
@@ -1266,25 +1252,7 @@
           <w:szCs w:val="24"/>
         </w:rPr>
         <w:tab/>
-        <w:t>&lt;</w:t>
-      </w:r>
-      <w:r>
-        <w:rPr>
-          <w:b/>
-          <w:bCs/>
-          <w:sz w:val="28"/>
-          <w:szCs w:val="24"/>
-        </w:rPr>
-        <w:t>NEED TO FILL</w:t>
-      </w:r>
-      <w:r>
-        <w:rPr>
-          <w:b/>
-          <w:bCs/>
-          <w:sz w:val="28"/>
-          <w:szCs w:val="24"/>
-        </w:rPr>
-        <w:t>&gt;</w:t>
+        <w:t>&lt;NEED TO FILL&gt;</w:t>
       </w:r>
     </w:p>
     <w:p>
@@ -1365,25 +1333,7 @@
           <w:sz w:val="24"/>
           <w:szCs w:val="24"/>
         </w:rPr>
-        <w:t xml:space="preserve">The application is user-friendly menu based interface. It has </w:t>
-      </w:r>
-      <w:r>
-        <w:rPr>
-          <w:b w:val="false"/>
-          <w:bCs w:val="false"/>
-          <w:sz w:val="24"/>
-          <w:szCs w:val="24"/>
-        </w:rPr>
-        <w:t>2</w:t>
-      </w:r>
-      <w:r>
-        <w:rPr>
-          <w:b w:val="false"/>
-          <w:bCs w:val="false"/>
-          <w:sz w:val="24"/>
-          <w:szCs w:val="24"/>
-        </w:rPr>
-        <w:t xml:space="preserve"> simple screens as follows.</w:t>
+        <w:t>The application is user-friendly menu based interface. It has 2 simple screens as follows.</w:t>
       </w:r>
     </w:p>
     <w:p>
@@ -1494,16 +1444,7 @@
         </w:rPr>
         <w:tab/>
         <w:tab/>
-        <w:t xml:space="preserve">This screen shows the output of the </w:t>
-      </w:r>
-      <w:r>
-        <w:rPr>
-          <w:b w:val="false"/>
-          <w:bCs w:val="false"/>
-          <w:sz w:val="24"/>
-          <w:szCs w:val="24"/>
-        </w:rPr>
-        <w:t xml:space="preserve">analysis, this is filled with the </w:t>
+        <w:t xml:space="preserve">This screen shows the output of the analysis, this is filled with the </w:t>
         <w:tab/>
         <w:t xml:space="preserve">graphs from the analysis. We may use the drop-down available in this screen </w:t>
         <w:tab/>
@@ -1682,7 +1623,27 @@
           <w:szCs w:val="24"/>
         </w:rPr>
         <w:tab/>
-        <w:t>Python3.x Installed</w:t>
+        <w:t>Python3.</w:t>
+      </w:r>
+      <w:r>
+        <w:rPr>
+          <w:rFonts w:cs="Times New Roman" w:ascii="Times New Roman" w:hAnsi="Times New Roman"/>
+          <w:b w:val="false"/>
+          <w:bCs w:val="false"/>
+          <w:sz w:val="24"/>
+          <w:szCs w:val="24"/>
+        </w:rPr>
+        <w:t>8</w:t>
+      </w:r>
+      <w:r>
+        <w:rPr>
+          <w:rFonts w:cs="Times New Roman" w:ascii="Times New Roman" w:hAnsi="Times New Roman"/>
+          <w:b w:val="false"/>
+          <w:bCs w:val="false"/>
+          <w:sz w:val="24"/>
+          <w:szCs w:val="24"/>
+        </w:rPr>
+        <w:t xml:space="preserve"> Installed</w:t>
       </w:r>
     </w:p>
     <w:p>
@@ -1697,10 +1658,7 @@
       </w:pPr>
       <w:r>
         <w:rPr>
-          <w:b/>
-          <w:bCs/>
-          <w:sz w:val="28"/>
-          <w:szCs w:val="24"/>
+          <w:sz w:val="24"/>
         </w:rPr>
       </w:r>
     </w:p>
@@ -1765,6 +1723,24 @@
         </w:rPr>
       </w:pPr>
       <w:r>
+        <w:rPr/>
+      </w:r>
+    </w:p>
+    <w:p>
+      <w:pPr>
+        <w:pStyle w:val="Normal"/>
+        <w:bidi w:val="0"/>
+        <w:spacing w:lineRule="auto" w:line="360"/>
+        <w:jc w:val="both"/>
+        <w:rPr>
+          <w:b/>
+          <w:b/>
+          <w:bCs/>
+          <w:sz w:val="28"/>
+          <w:szCs w:val="24"/>
+        </w:rPr>
+      </w:pPr>
+      <w:r>
         <w:rPr>
           <w:b/>
           <w:bCs/>
@@ -1796,33 +1772,7 @@
           <w:szCs w:val="24"/>
         </w:rPr>
         <w:tab/>
-      </w:r>
-      <w:r>
-        <w:rPr>
-          <w:b/>
-          <w:bCs/>
-          <w:sz w:val="28"/>
-          <w:szCs w:val="24"/>
-        </w:rPr>
-        <w:t>&lt;</w:t>
-      </w:r>
-      <w:r>
-        <w:rPr>
-          <w:b/>
-          <w:bCs/>
-          <w:sz w:val="28"/>
-          <w:szCs w:val="24"/>
-        </w:rPr>
-        <w:t>NEED TO FILL</w:t>
-      </w:r>
-      <w:r>
-        <w:rPr>
-          <w:b/>
-          <w:bCs/>
-          <w:sz w:val="28"/>
-          <w:szCs w:val="24"/>
-        </w:rPr>
-        <w:t>&gt;</w:t>
+        <w:t>&lt;NEED TO FILL&gt;</w:t>
       </w:r>
     </w:p>
     <w:p>
@@ -1871,33 +1821,7 @@
           <w:szCs w:val="24"/>
         </w:rPr>
         <w:tab/>
-      </w:r>
-      <w:r>
-        <w:rPr>
-          <w:b/>
-          <w:bCs/>
-          <w:sz w:val="28"/>
-          <w:szCs w:val="24"/>
-        </w:rPr>
-        <w:t>&lt;</w:t>
-      </w:r>
-      <w:r>
-        <w:rPr>
-          <w:b/>
-          <w:bCs/>
-          <w:sz w:val="28"/>
-          <w:szCs w:val="24"/>
-        </w:rPr>
-        <w:t>NEED TO FILL</w:t>
-      </w:r>
-      <w:r>
-        <w:rPr>
-          <w:b/>
-          <w:bCs/>
-          <w:sz w:val="28"/>
-          <w:szCs w:val="24"/>
-        </w:rPr>
-        <w:t>&gt;</w:t>
+        <w:t>&lt;NEED TO FILL&gt;</w:t>
       </w:r>
     </w:p>
     <w:p>
@@ -1946,33 +1870,7 @@
           <w:szCs w:val="24"/>
         </w:rPr>
         <w:tab/>
-      </w:r>
-      <w:r>
-        <w:rPr>
-          <w:b/>
-          <w:bCs/>
-          <w:sz w:val="28"/>
-          <w:szCs w:val="24"/>
-        </w:rPr>
-        <w:t>&lt;</w:t>
-      </w:r>
-      <w:r>
-        <w:rPr>
-          <w:b/>
-          <w:bCs/>
-          <w:sz w:val="28"/>
-          <w:szCs w:val="24"/>
-        </w:rPr>
-        <w:t>NEED TO FILL</w:t>
-      </w:r>
-      <w:r>
-        <w:rPr>
-          <w:b/>
-          <w:bCs/>
-          <w:sz w:val="28"/>
-          <w:szCs w:val="24"/>
-        </w:rPr>
-        <w:t>&gt;</w:t>
+        <w:t>&lt;NEED TO FILL&gt;</w:t>
       </w:r>
     </w:p>
     <w:p>
@@ -2604,25 +2502,7 @@
           <w:sz w:val="28"/>
           <w:szCs w:val="24"/>
         </w:rPr>
-        <w:t xml:space="preserve"> TO </w:t>
-      </w:r>
-      <w:r>
-        <w:rPr>
-          <w:b/>
-          <w:bCs/>
-          <w:sz w:val="28"/>
-          <w:szCs w:val="24"/>
-        </w:rPr>
-        <w:t>COME</w:t>
-      </w:r>
-      <w:r>
-        <w:rPr>
-          <w:b/>
-          <w:bCs/>
-          <w:sz w:val="28"/>
-          <w:szCs w:val="24"/>
-        </w:rPr>
-        <w:t>&gt;</w:t>
+        <w:t xml:space="preserve"> TO COME&gt;</w:t>
       </w:r>
     </w:p>
     <w:p>
@@ -3299,25 +3179,7 @@
           <w:sz w:val="28"/>
           <w:szCs w:val="24"/>
         </w:rPr>
-        <w:t xml:space="preserve"> TO </w:t>
-      </w:r>
-      <w:r>
-        <w:rPr>
-          <w:b/>
-          <w:bCs/>
-          <w:sz w:val="28"/>
-          <w:szCs w:val="24"/>
-        </w:rPr>
-        <w:t>COME</w:t>
-      </w:r>
-      <w:r>
-        <w:rPr>
-          <w:b/>
-          <w:bCs/>
-          <w:sz w:val="28"/>
-          <w:szCs w:val="24"/>
-        </w:rPr>
-        <w:t>&gt;</w:t>
+        <w:t xml:space="preserve"> TO COME&gt;</w:t>
       </w:r>
     </w:p>
     <w:p>
@@ -4063,25 +3925,7 @@
           <w:sz w:val="28"/>
           <w:szCs w:val="24"/>
         </w:rPr>
-        <w:t xml:space="preserve"> TO </w:t>
-      </w:r>
-      <w:r>
-        <w:rPr>
-          <w:b/>
-          <w:bCs/>
-          <w:sz w:val="28"/>
-          <w:szCs w:val="24"/>
-        </w:rPr>
-        <w:t>COME</w:t>
-      </w:r>
-      <w:r>
-        <w:rPr>
-          <w:b/>
-          <w:bCs/>
-          <w:sz w:val="28"/>
-          <w:szCs w:val="24"/>
-        </w:rPr>
-        <w:t>&gt;</w:t>
+        <w:t xml:space="preserve"> TO COME&gt;</w:t>
       </w:r>
     </w:p>
     <w:p>
@@ -4827,25 +4671,7 @@
           <w:sz w:val="28"/>
           <w:szCs w:val="24"/>
         </w:rPr>
-        <w:t xml:space="preserve"> TO </w:t>
-      </w:r>
-      <w:r>
-        <w:rPr>
-          <w:b/>
-          <w:bCs/>
-          <w:sz w:val="28"/>
-          <w:szCs w:val="24"/>
-        </w:rPr>
-        <w:t>COME</w:t>
-      </w:r>
-      <w:r>
-        <w:rPr>
-          <w:b/>
-          <w:bCs/>
-          <w:sz w:val="28"/>
-          <w:szCs w:val="24"/>
-        </w:rPr>
-        <w:t>&gt;</w:t>
+        <w:t xml:space="preserve"> TO COME&gt;</w:t>
       </w:r>
     </w:p>
     <w:p>
@@ -5591,519 +5417,495 @@
           <w:sz w:val="28"/>
           <w:szCs w:val="24"/>
         </w:rPr>
-        <w:t xml:space="preserve"> TO </w:t>
-      </w:r>
-      <w:r>
-        <w:rPr>
-          <w:b/>
-          <w:bCs/>
-          <w:sz w:val="28"/>
-          <w:szCs w:val="24"/>
-        </w:rPr>
-        <w:t>COME</w:t>
-      </w:r>
-      <w:r>
-        <w:rPr>
-          <w:b/>
-          <w:bCs/>
-          <w:sz w:val="28"/>
-          <w:szCs w:val="24"/>
-        </w:rPr>
-        <w:t>&gt;</w:t>
-      </w:r>
-    </w:p>
-    <w:p>
-      <w:pPr>
-        <w:pStyle w:val="Normal"/>
-        <w:bidi w:val="0"/>
-        <w:spacing w:lineRule="auto" w:line="360"/>
-        <w:jc w:val="left"/>
-        <w:rPr>
-          <w:sz w:val="24"/>
-        </w:rPr>
-      </w:pPr>
-      <w:r>
-        <w:rPr>
-          <w:b/>
-          <w:bCs/>
-          <w:sz w:val="28"/>
-          <w:szCs w:val="24"/>
-        </w:rPr>
-      </w:r>
-    </w:p>
-    <w:p>
-      <w:pPr>
-        <w:pStyle w:val="Normal"/>
-        <w:bidi w:val="0"/>
-        <w:spacing w:lineRule="auto" w:line="360"/>
-        <w:jc w:val="left"/>
-        <w:rPr>
-          <w:sz w:val="24"/>
-        </w:rPr>
-      </w:pPr>
-      <w:r>
-        <w:rPr>
-          <w:b/>
-          <w:bCs/>
-          <w:sz w:val="28"/>
-          <w:szCs w:val="24"/>
-        </w:rPr>
-      </w:r>
-    </w:p>
-    <w:p>
-      <w:pPr>
-        <w:pStyle w:val="Normal"/>
-        <w:bidi w:val="0"/>
-        <w:spacing w:lineRule="auto" w:line="360"/>
-        <w:jc w:val="left"/>
-        <w:rPr>
-          <w:sz w:val="24"/>
-        </w:rPr>
-      </w:pPr>
-      <w:r>
-        <w:rPr>
-          <w:b/>
-          <w:bCs/>
-          <w:sz w:val="28"/>
-          <w:szCs w:val="24"/>
-        </w:rPr>
-      </w:r>
-    </w:p>
-    <w:p>
-      <w:pPr>
-        <w:pStyle w:val="Normal"/>
-        <w:bidi w:val="0"/>
-        <w:spacing w:lineRule="auto" w:line="360"/>
-        <w:jc w:val="left"/>
-        <w:rPr>
-          <w:sz w:val="24"/>
-        </w:rPr>
-      </w:pPr>
-      <w:r>
-        <w:rPr>
-          <w:b/>
-          <w:bCs/>
-          <w:sz w:val="28"/>
-          <w:szCs w:val="24"/>
-        </w:rPr>
-      </w:r>
-    </w:p>
-    <w:p>
-      <w:pPr>
-        <w:pStyle w:val="Normal"/>
-        <w:bidi w:val="0"/>
-        <w:spacing w:lineRule="auto" w:line="360"/>
-        <w:jc w:val="left"/>
-        <w:rPr>
-          <w:sz w:val="24"/>
-        </w:rPr>
-      </w:pPr>
-      <w:r>
-        <w:rPr>
-          <w:b/>
-          <w:bCs/>
-          <w:sz w:val="28"/>
-          <w:szCs w:val="24"/>
-        </w:rPr>
-      </w:r>
-    </w:p>
-    <w:p>
-      <w:pPr>
-        <w:pStyle w:val="Normal"/>
-        <w:bidi w:val="0"/>
-        <w:spacing w:lineRule="auto" w:line="360"/>
-        <w:jc w:val="left"/>
-        <w:rPr>
-          <w:sz w:val="24"/>
-        </w:rPr>
-      </w:pPr>
-      <w:r>
-        <w:rPr>
-          <w:b/>
-          <w:bCs/>
-          <w:sz w:val="28"/>
-          <w:szCs w:val="24"/>
-        </w:rPr>
-      </w:r>
-    </w:p>
-    <w:p>
-      <w:pPr>
-        <w:pStyle w:val="Normal"/>
-        <w:bidi w:val="0"/>
-        <w:spacing w:lineRule="auto" w:line="360"/>
-        <w:jc w:val="left"/>
-        <w:rPr>
-          <w:sz w:val="24"/>
-        </w:rPr>
-      </w:pPr>
-      <w:r>
-        <w:rPr>
-          <w:b/>
-          <w:bCs/>
-          <w:sz w:val="28"/>
-          <w:szCs w:val="24"/>
-        </w:rPr>
-      </w:r>
-    </w:p>
-    <w:p>
-      <w:pPr>
-        <w:pStyle w:val="Normal"/>
-        <w:bidi w:val="0"/>
-        <w:spacing w:lineRule="auto" w:line="360"/>
-        <w:jc w:val="left"/>
-        <w:rPr>
-          <w:sz w:val="24"/>
-        </w:rPr>
-      </w:pPr>
-      <w:r>
-        <w:rPr>
-          <w:b/>
-          <w:bCs/>
-          <w:sz w:val="28"/>
-          <w:szCs w:val="24"/>
-        </w:rPr>
-      </w:r>
-    </w:p>
-    <w:p>
-      <w:pPr>
-        <w:pStyle w:val="Normal"/>
-        <w:bidi w:val="0"/>
-        <w:spacing w:lineRule="auto" w:line="360"/>
-        <w:jc w:val="left"/>
-        <w:rPr>
-          <w:sz w:val="24"/>
-        </w:rPr>
-      </w:pPr>
-      <w:r>
-        <w:rPr>
-          <w:b/>
-          <w:bCs/>
-          <w:sz w:val="28"/>
-          <w:szCs w:val="24"/>
-        </w:rPr>
-      </w:r>
-    </w:p>
-    <w:p>
-      <w:pPr>
-        <w:pStyle w:val="Normal"/>
-        <w:bidi w:val="0"/>
-        <w:spacing w:lineRule="auto" w:line="360"/>
-        <w:jc w:val="left"/>
-        <w:rPr>
-          <w:sz w:val="24"/>
-        </w:rPr>
-      </w:pPr>
-      <w:r>
-        <w:rPr>
-          <w:b/>
-          <w:bCs/>
-          <w:sz w:val="28"/>
-          <w:szCs w:val="24"/>
-        </w:rPr>
-      </w:r>
-    </w:p>
-    <w:p>
-      <w:pPr>
-        <w:pStyle w:val="Normal"/>
-        <w:bidi w:val="0"/>
-        <w:spacing w:lineRule="auto" w:line="360"/>
-        <w:jc w:val="left"/>
-        <w:rPr>
-          <w:sz w:val="24"/>
-        </w:rPr>
-      </w:pPr>
-      <w:r>
-        <w:rPr>
-          <w:b/>
-          <w:bCs/>
-          <w:sz w:val="28"/>
-          <w:szCs w:val="24"/>
-        </w:rPr>
-      </w:r>
-    </w:p>
-    <w:p>
-      <w:pPr>
-        <w:pStyle w:val="Normal"/>
-        <w:bidi w:val="0"/>
-        <w:spacing w:lineRule="auto" w:line="360"/>
-        <w:jc w:val="left"/>
-        <w:rPr>
-          <w:sz w:val="24"/>
-        </w:rPr>
-      </w:pPr>
-      <w:r>
-        <w:rPr>
-          <w:b/>
-          <w:bCs/>
-          <w:sz w:val="28"/>
-          <w:szCs w:val="24"/>
-        </w:rPr>
-      </w:r>
-    </w:p>
-    <w:p>
-      <w:pPr>
-        <w:pStyle w:val="Normal"/>
-        <w:bidi w:val="0"/>
-        <w:spacing w:lineRule="auto" w:line="360"/>
-        <w:jc w:val="left"/>
-        <w:rPr>
-          <w:sz w:val="24"/>
-        </w:rPr>
-      </w:pPr>
-      <w:r>
-        <w:rPr>
-          <w:b/>
-          <w:bCs/>
-          <w:sz w:val="28"/>
-          <w:szCs w:val="24"/>
-        </w:rPr>
-      </w:r>
-    </w:p>
-    <w:p>
-      <w:pPr>
-        <w:pStyle w:val="Normal"/>
-        <w:bidi w:val="0"/>
-        <w:spacing w:lineRule="auto" w:line="360"/>
-        <w:jc w:val="left"/>
-        <w:rPr>
-          <w:sz w:val="24"/>
-        </w:rPr>
-      </w:pPr>
-      <w:r>
-        <w:rPr>
-          <w:b/>
-          <w:bCs/>
-          <w:sz w:val="28"/>
-          <w:szCs w:val="24"/>
-        </w:rPr>
-      </w:r>
-    </w:p>
-    <w:p>
-      <w:pPr>
-        <w:pStyle w:val="Normal"/>
-        <w:bidi w:val="0"/>
-        <w:spacing w:lineRule="auto" w:line="360"/>
-        <w:jc w:val="left"/>
-        <w:rPr>
-          <w:sz w:val="24"/>
-        </w:rPr>
-      </w:pPr>
-      <w:r>
-        <w:rPr>
-          <w:b/>
-          <w:bCs/>
-          <w:sz w:val="28"/>
-          <w:szCs w:val="24"/>
-        </w:rPr>
-      </w:r>
-    </w:p>
-    <w:p>
-      <w:pPr>
-        <w:pStyle w:val="Normal"/>
-        <w:bidi w:val="0"/>
-        <w:spacing w:lineRule="auto" w:line="360"/>
-        <w:jc w:val="left"/>
-        <w:rPr>
-          <w:sz w:val="24"/>
-        </w:rPr>
-      </w:pPr>
-      <w:r>
-        <w:rPr>
-          <w:b/>
-          <w:bCs/>
-          <w:sz w:val="28"/>
-          <w:szCs w:val="24"/>
-        </w:rPr>
-      </w:r>
-    </w:p>
-    <w:p>
-      <w:pPr>
-        <w:pStyle w:val="Normal"/>
-        <w:bidi w:val="0"/>
-        <w:spacing w:lineRule="auto" w:line="360"/>
-        <w:jc w:val="left"/>
-        <w:rPr>
-          <w:sz w:val="24"/>
-        </w:rPr>
-      </w:pPr>
-      <w:r>
-        <w:rPr>
-          <w:b/>
-          <w:bCs/>
-          <w:sz w:val="28"/>
-          <w:szCs w:val="24"/>
-        </w:rPr>
-      </w:r>
-    </w:p>
-    <w:p>
-      <w:pPr>
-        <w:pStyle w:val="Normal"/>
-        <w:bidi w:val="0"/>
-        <w:spacing w:lineRule="auto" w:line="360"/>
-        <w:jc w:val="left"/>
-        <w:rPr>
-          <w:sz w:val="24"/>
-        </w:rPr>
-      </w:pPr>
-      <w:r>
-        <w:rPr>
-          <w:b/>
-          <w:bCs/>
-          <w:sz w:val="28"/>
-          <w:szCs w:val="24"/>
-        </w:rPr>
-      </w:r>
-    </w:p>
-    <w:p>
-      <w:pPr>
-        <w:pStyle w:val="Normal"/>
-        <w:bidi w:val="0"/>
-        <w:spacing w:lineRule="auto" w:line="360"/>
-        <w:jc w:val="left"/>
-        <w:rPr>
-          <w:sz w:val="24"/>
-        </w:rPr>
-      </w:pPr>
-      <w:r>
-        <w:rPr>
-          <w:b/>
-          <w:bCs/>
-          <w:sz w:val="28"/>
-          <w:szCs w:val="24"/>
-        </w:rPr>
-      </w:r>
-    </w:p>
-    <w:p>
-      <w:pPr>
-        <w:pStyle w:val="Normal"/>
-        <w:bidi w:val="0"/>
-        <w:spacing w:lineRule="auto" w:line="360"/>
-        <w:jc w:val="left"/>
-        <w:rPr>
-          <w:sz w:val="24"/>
-        </w:rPr>
-      </w:pPr>
-      <w:r>
-        <w:rPr>
-          <w:b/>
-          <w:bCs/>
-          <w:sz w:val="28"/>
-          <w:szCs w:val="24"/>
-        </w:rPr>
-      </w:r>
-    </w:p>
-    <w:p>
-      <w:pPr>
-        <w:pStyle w:val="Normal"/>
-        <w:bidi w:val="0"/>
-        <w:spacing w:lineRule="auto" w:line="360"/>
-        <w:jc w:val="left"/>
-        <w:rPr>
-          <w:sz w:val="24"/>
-        </w:rPr>
-      </w:pPr>
-      <w:r>
-        <w:rPr>
-          <w:b/>
-          <w:bCs/>
-          <w:sz w:val="28"/>
-          <w:szCs w:val="24"/>
-        </w:rPr>
-      </w:r>
-    </w:p>
-    <w:p>
-      <w:pPr>
-        <w:pStyle w:val="Normal"/>
-        <w:bidi w:val="0"/>
-        <w:spacing w:lineRule="auto" w:line="360"/>
-        <w:jc w:val="left"/>
-        <w:rPr>
-          <w:sz w:val="24"/>
-        </w:rPr>
-      </w:pPr>
-      <w:r>
-        <w:rPr>
-          <w:b/>
-          <w:bCs/>
-          <w:sz w:val="28"/>
-          <w:szCs w:val="24"/>
-        </w:rPr>
-      </w:r>
-    </w:p>
-    <w:p>
-      <w:pPr>
-        <w:pStyle w:val="Normal"/>
-        <w:bidi w:val="0"/>
-        <w:spacing w:lineRule="auto" w:line="360"/>
-        <w:jc w:val="left"/>
-        <w:rPr>
-          <w:sz w:val="24"/>
-        </w:rPr>
-      </w:pPr>
-      <w:r>
-        <w:rPr>
-          <w:b/>
-          <w:bCs/>
-          <w:sz w:val="28"/>
-          <w:szCs w:val="24"/>
-        </w:rPr>
-      </w:r>
-    </w:p>
-    <w:p>
-      <w:pPr>
-        <w:pStyle w:val="Normal"/>
-        <w:bidi w:val="0"/>
-        <w:spacing w:lineRule="auto" w:line="360"/>
-        <w:jc w:val="left"/>
-        <w:rPr>
-          <w:sz w:val="24"/>
-        </w:rPr>
-      </w:pPr>
-      <w:r>
-        <w:rPr>
-          <w:b/>
-          <w:bCs/>
-          <w:sz w:val="28"/>
-          <w:szCs w:val="24"/>
-        </w:rPr>
-      </w:r>
-    </w:p>
-    <w:p>
-      <w:pPr>
-        <w:pStyle w:val="Normal"/>
-        <w:bidi w:val="0"/>
-        <w:spacing w:lineRule="auto" w:line="360"/>
-        <w:jc w:val="left"/>
-        <w:rPr>
-          <w:sz w:val="24"/>
-        </w:rPr>
-      </w:pPr>
-      <w:r>
-        <w:rPr>
-          <w:b/>
-          <w:bCs/>
-          <w:sz w:val="28"/>
-          <w:szCs w:val="24"/>
-        </w:rPr>
-      </w:r>
-    </w:p>
-    <w:p>
-      <w:pPr>
-        <w:pStyle w:val="Normal"/>
-        <w:bidi w:val="0"/>
-        <w:spacing w:lineRule="auto" w:line="360"/>
-        <w:jc w:val="left"/>
-        <w:rPr>
-          <w:sz w:val="24"/>
-        </w:rPr>
-      </w:pPr>
-      <w:r>
-        <w:rPr>
-          <w:b/>
-          <w:bCs/>
-          <w:sz w:val="28"/>
-          <w:szCs w:val="24"/>
-        </w:rPr>
+        <w:t xml:space="preserve"> TO COME&gt;</w:t>
+      </w:r>
+    </w:p>
+    <w:p>
+      <w:pPr>
+        <w:pStyle w:val="Normal"/>
+        <w:bidi w:val="0"/>
+        <w:spacing w:lineRule="auto" w:line="360"/>
+        <w:jc w:val="left"/>
+        <w:rPr>
+          <w:sz w:val="24"/>
+        </w:rPr>
+      </w:pPr>
+      <w:r>
+        <w:rPr>
+          <w:sz w:val="24"/>
+        </w:rPr>
+      </w:r>
+    </w:p>
+    <w:p>
+      <w:pPr>
+        <w:pStyle w:val="Normal"/>
+        <w:bidi w:val="0"/>
+        <w:spacing w:lineRule="auto" w:line="360"/>
+        <w:jc w:val="left"/>
+        <w:rPr>
+          <w:sz w:val="24"/>
+        </w:rPr>
+      </w:pPr>
+      <w:r>
+        <w:rPr>
+          <w:sz w:val="24"/>
+        </w:rPr>
+      </w:r>
+    </w:p>
+    <w:p>
+      <w:pPr>
+        <w:pStyle w:val="Normal"/>
+        <w:bidi w:val="0"/>
+        <w:spacing w:lineRule="auto" w:line="360"/>
+        <w:jc w:val="left"/>
+        <w:rPr>
+          <w:sz w:val="24"/>
+        </w:rPr>
+      </w:pPr>
+      <w:r>
+        <w:rPr>
+          <w:sz w:val="24"/>
+        </w:rPr>
+      </w:r>
+    </w:p>
+    <w:p>
+      <w:pPr>
+        <w:pStyle w:val="Normal"/>
+        <w:bidi w:val="0"/>
+        <w:spacing w:lineRule="auto" w:line="360"/>
+        <w:jc w:val="left"/>
+        <w:rPr>
+          <w:sz w:val="24"/>
+        </w:rPr>
+      </w:pPr>
+      <w:r>
+        <w:rPr>
+          <w:sz w:val="24"/>
+        </w:rPr>
+      </w:r>
+    </w:p>
+    <w:p>
+      <w:pPr>
+        <w:pStyle w:val="Normal"/>
+        <w:bidi w:val="0"/>
+        <w:spacing w:lineRule="auto" w:line="360"/>
+        <w:jc w:val="left"/>
+        <w:rPr>
+          <w:sz w:val="24"/>
+        </w:rPr>
+      </w:pPr>
+      <w:r>
+        <w:rPr>
+          <w:sz w:val="24"/>
+        </w:rPr>
+      </w:r>
+    </w:p>
+    <w:p>
+      <w:pPr>
+        <w:pStyle w:val="Normal"/>
+        <w:bidi w:val="0"/>
+        <w:spacing w:lineRule="auto" w:line="360"/>
+        <w:jc w:val="left"/>
+        <w:rPr>
+          <w:sz w:val="24"/>
+        </w:rPr>
+      </w:pPr>
+      <w:r>
+        <w:rPr>
+          <w:sz w:val="24"/>
+        </w:rPr>
+      </w:r>
+    </w:p>
+    <w:p>
+      <w:pPr>
+        <w:pStyle w:val="Normal"/>
+        <w:bidi w:val="0"/>
+        <w:spacing w:lineRule="auto" w:line="360"/>
+        <w:jc w:val="left"/>
+        <w:rPr>
+          <w:sz w:val="24"/>
+        </w:rPr>
+      </w:pPr>
+      <w:r>
+        <w:rPr>
+          <w:sz w:val="24"/>
+        </w:rPr>
+      </w:r>
+    </w:p>
+    <w:p>
+      <w:pPr>
+        <w:pStyle w:val="Normal"/>
+        <w:bidi w:val="0"/>
+        <w:spacing w:lineRule="auto" w:line="360"/>
+        <w:jc w:val="left"/>
+        <w:rPr>
+          <w:sz w:val="24"/>
+        </w:rPr>
+      </w:pPr>
+      <w:r>
+        <w:rPr>
+          <w:sz w:val="24"/>
+        </w:rPr>
+      </w:r>
+    </w:p>
+    <w:p>
+      <w:pPr>
+        <w:pStyle w:val="Normal"/>
+        <w:bidi w:val="0"/>
+        <w:spacing w:lineRule="auto" w:line="360"/>
+        <w:jc w:val="left"/>
+        <w:rPr>
+          <w:sz w:val="24"/>
+        </w:rPr>
+      </w:pPr>
+      <w:r>
+        <w:rPr>
+          <w:sz w:val="24"/>
+        </w:rPr>
+      </w:r>
+    </w:p>
+    <w:p>
+      <w:pPr>
+        <w:pStyle w:val="Normal"/>
+        <w:bidi w:val="0"/>
+        <w:spacing w:lineRule="auto" w:line="360"/>
+        <w:jc w:val="left"/>
+        <w:rPr>
+          <w:sz w:val="24"/>
+        </w:rPr>
+      </w:pPr>
+      <w:r>
+        <w:rPr>
+          <w:sz w:val="24"/>
+        </w:rPr>
+      </w:r>
+    </w:p>
+    <w:p>
+      <w:pPr>
+        <w:pStyle w:val="Normal"/>
+        <w:bidi w:val="0"/>
+        <w:spacing w:lineRule="auto" w:line="360"/>
+        <w:jc w:val="left"/>
+        <w:rPr>
+          <w:sz w:val="24"/>
+        </w:rPr>
+      </w:pPr>
+      <w:r>
+        <w:rPr>
+          <w:sz w:val="24"/>
+        </w:rPr>
+      </w:r>
+    </w:p>
+    <w:p>
+      <w:pPr>
+        <w:pStyle w:val="Normal"/>
+        <w:bidi w:val="0"/>
+        <w:spacing w:lineRule="auto" w:line="360"/>
+        <w:jc w:val="left"/>
+        <w:rPr>
+          <w:sz w:val="24"/>
+        </w:rPr>
+      </w:pPr>
+      <w:r>
+        <w:rPr>
+          <w:sz w:val="24"/>
+        </w:rPr>
+      </w:r>
+    </w:p>
+    <w:p>
+      <w:pPr>
+        <w:pStyle w:val="Normal"/>
+        <w:bidi w:val="0"/>
+        <w:spacing w:lineRule="auto" w:line="360"/>
+        <w:jc w:val="left"/>
+        <w:rPr>
+          <w:sz w:val="24"/>
+        </w:rPr>
+      </w:pPr>
+      <w:r>
+        <w:rPr>
+          <w:sz w:val="24"/>
+        </w:rPr>
+      </w:r>
+    </w:p>
+    <w:p>
+      <w:pPr>
+        <w:pStyle w:val="Normal"/>
+        <w:bidi w:val="0"/>
+        <w:spacing w:lineRule="auto" w:line="360"/>
+        <w:jc w:val="left"/>
+        <w:rPr>
+          <w:sz w:val="24"/>
+        </w:rPr>
+      </w:pPr>
+      <w:r>
+        <w:rPr>
+          <w:sz w:val="24"/>
+        </w:rPr>
+      </w:r>
+    </w:p>
+    <w:p>
+      <w:pPr>
+        <w:pStyle w:val="Normal"/>
+        <w:bidi w:val="0"/>
+        <w:spacing w:lineRule="auto" w:line="360"/>
+        <w:jc w:val="left"/>
+        <w:rPr>
+          <w:sz w:val="24"/>
+        </w:rPr>
+      </w:pPr>
+      <w:r>
+        <w:rPr>
+          <w:sz w:val="24"/>
+        </w:rPr>
+      </w:r>
+    </w:p>
+    <w:p>
+      <w:pPr>
+        <w:pStyle w:val="Normal"/>
+        <w:bidi w:val="0"/>
+        <w:spacing w:lineRule="auto" w:line="360"/>
+        <w:jc w:val="left"/>
+        <w:rPr>
+          <w:sz w:val="24"/>
+        </w:rPr>
+      </w:pPr>
+      <w:r>
+        <w:rPr>
+          <w:sz w:val="24"/>
+        </w:rPr>
+      </w:r>
+    </w:p>
+    <w:p>
+      <w:pPr>
+        <w:pStyle w:val="Normal"/>
+        <w:bidi w:val="0"/>
+        <w:spacing w:lineRule="auto" w:line="360"/>
+        <w:jc w:val="left"/>
+        <w:rPr>
+          <w:sz w:val="24"/>
+        </w:rPr>
+      </w:pPr>
+      <w:r>
+        <w:rPr>
+          <w:sz w:val="24"/>
+        </w:rPr>
+      </w:r>
+    </w:p>
+    <w:p>
+      <w:pPr>
+        <w:pStyle w:val="Normal"/>
+        <w:bidi w:val="0"/>
+        <w:spacing w:lineRule="auto" w:line="360"/>
+        <w:jc w:val="left"/>
+        <w:rPr>
+          <w:sz w:val="24"/>
+        </w:rPr>
+      </w:pPr>
+      <w:r>
+        <w:rPr>
+          <w:sz w:val="24"/>
+        </w:rPr>
+      </w:r>
+    </w:p>
+    <w:p>
+      <w:pPr>
+        <w:pStyle w:val="Normal"/>
+        <w:bidi w:val="0"/>
+        <w:spacing w:lineRule="auto" w:line="360"/>
+        <w:jc w:val="left"/>
+        <w:rPr>
+          <w:sz w:val="24"/>
+        </w:rPr>
+      </w:pPr>
+      <w:r>
+        <w:rPr>
+          <w:sz w:val="24"/>
+        </w:rPr>
+      </w:r>
+    </w:p>
+    <w:p>
+      <w:pPr>
+        <w:pStyle w:val="Normal"/>
+        <w:bidi w:val="0"/>
+        <w:spacing w:lineRule="auto" w:line="360"/>
+        <w:jc w:val="left"/>
+        <w:rPr>
+          <w:sz w:val="24"/>
+        </w:rPr>
+      </w:pPr>
+      <w:r>
+        <w:rPr>
+          <w:sz w:val="24"/>
+        </w:rPr>
+      </w:r>
+    </w:p>
+    <w:p>
+      <w:pPr>
+        <w:pStyle w:val="Normal"/>
+        <w:bidi w:val="0"/>
+        <w:spacing w:lineRule="auto" w:line="360"/>
+        <w:jc w:val="left"/>
+        <w:rPr>
+          <w:sz w:val="24"/>
+        </w:rPr>
+      </w:pPr>
+      <w:r>
+        <w:rPr>
+          <w:sz w:val="24"/>
+        </w:rPr>
+      </w:r>
+    </w:p>
+    <w:p>
+      <w:pPr>
+        <w:pStyle w:val="Normal"/>
+        <w:bidi w:val="0"/>
+        <w:spacing w:lineRule="auto" w:line="360"/>
+        <w:jc w:val="left"/>
+        <w:rPr>
+          <w:sz w:val="24"/>
+        </w:rPr>
+      </w:pPr>
+      <w:r>
+        <w:rPr>
+          <w:sz w:val="24"/>
+        </w:rPr>
+      </w:r>
+    </w:p>
+    <w:p>
+      <w:pPr>
+        <w:pStyle w:val="Normal"/>
+        <w:bidi w:val="0"/>
+        <w:spacing w:lineRule="auto" w:line="360"/>
+        <w:jc w:val="left"/>
+        <w:rPr>
+          <w:sz w:val="24"/>
+        </w:rPr>
+      </w:pPr>
+      <w:r>
+        <w:rPr>
+          <w:sz w:val="24"/>
+        </w:rPr>
+      </w:r>
+    </w:p>
+    <w:p>
+      <w:pPr>
+        <w:pStyle w:val="Normal"/>
+        <w:bidi w:val="0"/>
+        <w:spacing w:lineRule="auto" w:line="360"/>
+        <w:jc w:val="left"/>
+        <w:rPr>
+          <w:sz w:val="24"/>
+        </w:rPr>
+      </w:pPr>
+      <w:r>
+        <w:rPr>
+          <w:sz w:val="24"/>
+        </w:rPr>
+      </w:r>
+    </w:p>
+    <w:p>
+      <w:pPr>
+        <w:pStyle w:val="Normal"/>
+        <w:bidi w:val="0"/>
+        <w:spacing w:lineRule="auto" w:line="360"/>
+        <w:jc w:val="left"/>
+        <w:rPr>
+          <w:sz w:val="24"/>
+        </w:rPr>
+      </w:pPr>
+      <w:r>
+        <w:rPr>
+          <w:sz w:val="24"/>
+        </w:rPr>
+      </w:r>
+    </w:p>
+    <w:p>
+      <w:pPr>
+        <w:pStyle w:val="Normal"/>
+        <w:bidi w:val="0"/>
+        <w:spacing w:lineRule="auto" w:line="360"/>
+        <w:jc w:val="left"/>
+        <w:rPr>
+          <w:sz w:val="24"/>
+        </w:rPr>
+      </w:pPr>
+      <w:r>
+        <w:rPr>
+          <w:sz w:val="24"/>
+        </w:rPr>
+      </w:r>
+    </w:p>
+    <w:p>
+      <w:pPr>
+        <w:pStyle w:val="Normal"/>
+        <w:bidi w:val="0"/>
+        <w:spacing w:lineRule="auto" w:line="360"/>
+        <w:jc w:val="center"/>
+        <w:rPr>
+          <w:b/>
+          <w:b/>
+          <w:bCs/>
+          <w:sz w:val="28"/>
+          <w:szCs w:val="24"/>
+        </w:rPr>
+      </w:pPr>
+      <w:r>
+        <w:rPr/>
+      </w:r>
+    </w:p>
+    <w:p>
+      <w:pPr>
+        <w:pStyle w:val="Normal"/>
+        <w:bidi w:val="0"/>
+        <w:spacing w:lineRule="auto" w:line="360"/>
+        <w:jc w:val="center"/>
+        <w:rPr>
+          <w:b/>
+          <w:b/>
+          <w:bCs/>
+          <w:sz w:val="28"/>
+          <w:szCs w:val="24"/>
+        </w:rPr>
+      </w:pPr>
+      <w:r>
+        <w:rPr/>
+      </w:r>
+    </w:p>
+    <w:p>
+      <w:pPr>
+        <w:pStyle w:val="Normal"/>
+        <w:bidi w:val="0"/>
+        <w:spacing w:lineRule="auto" w:line="360"/>
+        <w:jc w:val="center"/>
+        <w:rPr>
+          <w:b/>
+          <w:b/>
+          <w:bCs/>
+          <w:sz w:val="28"/>
+          <w:szCs w:val="24"/>
+        </w:rPr>
+      </w:pPr>
+      <w:r>
+        <w:rPr/>
+      </w:r>
+    </w:p>
+    <w:p>
+      <w:pPr>
+        <w:pStyle w:val="Normal"/>
+        <w:bidi w:val="0"/>
+        <w:spacing w:lineRule="auto" w:line="360"/>
+        <w:jc w:val="center"/>
+        <w:rPr>
+          <w:b/>
+          <w:b/>
+          <w:bCs/>
+          <w:sz w:val="28"/>
+          <w:szCs w:val="24"/>
+        </w:rPr>
+      </w:pPr>
+      <w:r>
+        <w:rPr/>
       </w:r>
     </w:p>
     <w:p>
@@ -6341,10 +6143,8 @@
       </w:pPr>
       <w:r>
         <w:rPr>
-          <w:b/>
-          <w:bCs/>
-          <w:sz w:val="24"/>
-          <w:szCs w:val="24"/>
+          <w:b w:val="false"/>
+          <w:bCs w:val="false"/>
         </w:rPr>
       </w:r>
     </w:p>
@@ -6452,7 +6252,49 @@
           <w:sz w:val="24"/>
           <w:szCs w:val="24"/>
         </w:rPr>
-        <w:t>78.</w:t>
+        <w:t>78.172.44.50</w:t>
+      </w:r>
+      <w:r>
+        <w:rPr>
+          <w:b/>
+          <w:bCs/>
+          <w:sz w:val="24"/>
+          <w:szCs w:val="24"/>
+        </w:rPr>
+        <w:t>”</w:t>
+      </w:r>
+      <w:r>
+        <w:rPr>
+          <w:b w:val="false"/>
+          <w:bCs w:val="false"/>
+          <w:sz w:val="24"/>
+          <w:szCs w:val="24"/>
+        </w:rPr>
+        <w:t xml:space="preserve"> – It is the IP address that is used to access the web server. </w:t>
+      </w:r>
+    </w:p>
+    <w:p>
+      <w:pPr>
+        <w:pStyle w:val="Normal"/>
+        <w:bidi w:val="0"/>
+        <w:spacing w:lineRule="auto" w:line="360"/>
+        <w:jc w:val="left"/>
+        <w:rPr>
+          <w:b w:val="false"/>
+          <w:b w:val="false"/>
+          <w:bCs w:val="false"/>
+          <w:sz w:val="24"/>
+          <w:szCs w:val="24"/>
+        </w:rPr>
+      </w:pPr>
+      <w:r>
+        <w:rPr>
+          <w:b/>
+          <w:bCs/>
+          <w:sz w:val="24"/>
+          <w:szCs w:val="24"/>
+        </w:rPr>
+        <w:t>“</w:t>
       </w:r>
       <w:r>
         <w:rPr>
@@ -6463,7 +6305,7 @@
           <w:sz w:val="24"/>
           <w:szCs w:val="24"/>
         </w:rPr>
-        <w:t>172.44.50</w:t>
+        <w:t>-</w:t>
       </w:r>
       <w:r>
         <w:rPr>
@@ -6481,22 +6323,58 @@
           <w:sz w:val="24"/>
           <w:szCs w:val="24"/>
         </w:rPr>
-        <w:t xml:space="preserve"> – It is the IP address that is used to access the web server. </w:t>
-      </w:r>
-    </w:p>
-    <w:p>
-      <w:pPr>
-        <w:pStyle w:val="Normal"/>
-        <w:bidi w:val="0"/>
-        <w:spacing w:lineRule="auto" w:line="360"/>
-        <w:jc w:val="left"/>
-        <w:rPr>
-          <w:b w:val="false"/>
-          <w:b w:val="false"/>
-          <w:bCs w:val="false"/>
-          <w:sz w:val="24"/>
-          <w:szCs w:val="24"/>
-        </w:rPr>
+        <w:t xml:space="preserve"> - Identity check when authentication is enabled on the server.</w:t>
+      </w:r>
+    </w:p>
+    <w:p>
+      <w:pPr>
+        <w:pStyle w:val="Normal"/>
+        <w:bidi w:val="0"/>
+        <w:spacing w:lineRule="auto" w:line="360"/>
+        <w:jc w:val="left"/>
+        <w:rPr>
+          <w:b w:val="false"/>
+          <w:b w:val="false"/>
+          <w:bCs w:val="false"/>
+          <w:sz w:val="24"/>
+          <w:szCs w:val="24"/>
+        </w:rPr>
+      </w:pPr>
+      <w:r>
+        <w:rPr>
+          <w:b/>
+          <w:bCs/>
+          <w:sz w:val="24"/>
+          <w:szCs w:val="24"/>
+        </w:rPr>
+        <w:t>“</w:t>
+      </w:r>
+      <w:r>
+        <w:rPr>
+          <w:b/>
+          <w:bCs/>
+          <w:sz w:val="24"/>
+          <w:szCs w:val="24"/>
+        </w:rPr>
+        <w:t>-”</w:t>
+      </w:r>
+      <w:r>
+        <w:rPr>
+          <w:b w:val="false"/>
+          <w:bCs w:val="false"/>
+          <w:sz w:val="24"/>
+          <w:szCs w:val="24"/>
+        </w:rPr>
+        <w:t xml:space="preserve"> - The username used to access the authenticated content on the server.</w:t>
+      </w:r>
+    </w:p>
+    <w:p>
+      <w:pPr>
+        <w:pStyle w:val="Normal"/>
+        <w:bidi w:val="0"/>
+        <w:spacing w:lineRule="auto" w:line="360"/>
+        <w:jc w:val="left"/>
+        <w:rPr/>
       </w:pPr>
       <w:r>
         <w:rPr>
@@ -6516,7 +6394,7 @@
           <w:sz w:val="24"/>
           <w:szCs w:val="24"/>
         </w:rPr>
-        <w:t>-</w:t>
+        <w:t>[19/Jan/2015:12:08:08 +0000]</w:t>
       </w:r>
       <w:r>
         <w:rPr>
@@ -6534,49 +6412,7 @@
           <w:sz w:val="24"/>
           <w:szCs w:val="24"/>
         </w:rPr>
-        <w:t xml:space="preserve"> - Identity check when authentication is enabled on the server.</w:t>
-      </w:r>
-    </w:p>
-    <w:p>
-      <w:pPr>
-        <w:pStyle w:val="Normal"/>
-        <w:bidi w:val="0"/>
-        <w:spacing w:lineRule="auto" w:line="360"/>
-        <w:jc w:val="left"/>
-        <w:rPr>
-          <w:b w:val="false"/>
-          <w:b w:val="false"/>
-          <w:bCs w:val="false"/>
-          <w:sz w:val="24"/>
-          <w:szCs w:val="24"/>
-        </w:rPr>
-      </w:pPr>
-      <w:r>
-        <w:rPr>
-          <w:b/>
-          <w:bCs/>
-          <w:sz w:val="24"/>
-          <w:szCs w:val="24"/>
-        </w:rPr>
-        <w:t>“</w:t>
-      </w:r>
-      <w:r>
-        <w:rPr>
-          <w:b/>
-          <w:bCs/>
-          <w:sz w:val="24"/>
-          <w:szCs w:val="24"/>
-        </w:rPr>
-        <w:t>-”</w:t>
-      </w:r>
-      <w:r>
-        <w:rPr>
-          <w:b w:val="false"/>
-          <w:bCs w:val="false"/>
-          <w:sz w:val="24"/>
-          <w:szCs w:val="24"/>
-        </w:rPr>
-        <w:t xml:space="preserve"> - The username used to access the authenticated content on the server.</w:t>
+        <w:t xml:space="preserve"> – Timestamp, the time which the request made.</w:t>
       </w:r>
     </w:p>
     <w:p>
@@ -6605,7 +6441,43 @@
           <w:sz w:val="24"/>
           <w:szCs w:val="24"/>
         </w:rPr>
-        <w:t>[</w:t>
+        <w:t>GET / HTTP/1.1</w:t>
+      </w:r>
+      <w:r>
+        <w:rPr>
+          <w:b/>
+          <w:bCs/>
+          <w:sz w:val="24"/>
+          <w:szCs w:val="24"/>
+        </w:rPr>
+        <w:t>”</w:t>
+      </w:r>
+      <w:r>
+        <w:rPr>
+          <w:b w:val="false"/>
+          <w:bCs w:val="false"/>
+          <w:sz w:val="24"/>
+          <w:szCs w:val="24"/>
+        </w:rPr>
+        <w:t xml:space="preserve"> – The request method used to access the resource.</w:t>
+      </w:r>
+    </w:p>
+    <w:p>
+      <w:pPr>
+        <w:pStyle w:val="Normal"/>
+        <w:bidi w:val="0"/>
+        <w:spacing w:lineRule="auto" w:line="360"/>
+        <w:jc w:val="left"/>
+        <w:rPr/>
+      </w:pPr>
+      <w:r>
+        <w:rPr>
+          <w:b/>
+          <w:bCs/>
+          <w:sz w:val="24"/>
+          <w:szCs w:val="24"/>
+        </w:rPr>
+        <w:t>“</w:t>
       </w:r>
       <w:r>
         <w:rPr>
@@ -6616,7 +6488,43 @@
           <w:sz w:val="24"/>
           <w:szCs w:val="24"/>
         </w:rPr>
-        <w:t>19/Jan/2015:12:08:08 +0000</w:t>
+        <w:t>200</w:t>
+      </w:r>
+      <w:r>
+        <w:rPr>
+          <w:b/>
+          <w:bCs/>
+          <w:sz w:val="24"/>
+          <w:szCs w:val="24"/>
+        </w:rPr>
+        <w:t>”</w:t>
+      </w:r>
+      <w:r>
+        <w:rPr>
+          <w:b w:val="false"/>
+          <w:bCs w:val="false"/>
+          <w:sz w:val="24"/>
+          <w:szCs w:val="24"/>
+        </w:rPr>
+        <w:t xml:space="preserve"> – The status cide returned by the server while accessing a resource.</w:t>
+      </w:r>
+    </w:p>
+    <w:p>
+      <w:pPr>
+        <w:pStyle w:val="Normal"/>
+        <w:bidi w:val="0"/>
+        <w:spacing w:lineRule="auto" w:line="360"/>
+        <w:jc w:val="left"/>
+        <w:rPr/>
+      </w:pPr>
+      <w:r>
+        <w:rPr>
+          <w:b/>
+          <w:bCs/>
+          <w:sz w:val="24"/>
+          <w:szCs w:val="24"/>
+        </w:rPr>
+        <w:t>“</w:t>
       </w:r>
       <w:r>
         <w:rPr>
@@ -6627,7 +6535,7 @@
           <w:sz w:val="24"/>
           <w:szCs w:val="24"/>
         </w:rPr>
-        <w:t>]</w:t>
+        <w:t>83</w:t>
       </w:r>
       <w:r>
         <w:rPr>
@@ -6645,25 +6553,22 @@
           <w:sz w:val="24"/>
           <w:szCs w:val="24"/>
         </w:rPr>
-        <w:t xml:space="preserve"> – </w:t>
-      </w:r>
-      <w:r>
-        <w:rPr>
-          <w:b w:val="false"/>
-          <w:bCs w:val="false"/>
-          <w:sz w:val="24"/>
-          <w:szCs w:val="24"/>
-        </w:rPr>
-        <w:t>Timestamp, the time which the request made.</w:t>
-      </w:r>
-    </w:p>
-    <w:p>
-      <w:pPr>
-        <w:pStyle w:val="Normal"/>
-        <w:bidi w:val="0"/>
-        <w:spacing w:lineRule="auto" w:line="360"/>
-        <w:jc w:val="left"/>
-        <w:rPr/>
+        <w:t xml:space="preserve"> – The size of the response returned to the user by the server.</w:t>
+      </w:r>
+    </w:p>
+    <w:p>
+      <w:pPr>
+        <w:pStyle w:val="Normal"/>
+        <w:bidi w:val="0"/>
+        <w:spacing w:lineRule="auto" w:line="360"/>
+        <w:jc w:val="left"/>
+        <w:rPr>
+          <w:b w:val="false"/>
+          <w:b w:val="false"/>
+          <w:bCs w:val="false"/>
+          <w:sz w:val="24"/>
+          <w:szCs w:val="24"/>
+        </w:rPr>
       </w:pPr>
       <w:r>
         <w:rPr>
@@ -6683,7 +6588,7 @@
           <w:sz w:val="24"/>
           <w:szCs w:val="24"/>
         </w:rPr>
-        <w:t>GET / HTTP/1.1</w:t>
+        <w:t>-</w:t>
       </w:r>
       <w:r>
         <w:rPr>
@@ -6701,163 +6606,7 @@
           <w:sz w:val="24"/>
           <w:szCs w:val="24"/>
         </w:rPr>
-        <w:t xml:space="preserve"> – The request method used to access the resource.</w:t>
-      </w:r>
-    </w:p>
-    <w:p>
-      <w:pPr>
-        <w:pStyle w:val="Normal"/>
-        <w:bidi w:val="0"/>
-        <w:spacing w:lineRule="auto" w:line="360"/>
-        <w:jc w:val="left"/>
-        <w:rPr/>
-      </w:pPr>
-      <w:r>
-        <w:rPr>
-          <w:b/>
-          <w:bCs/>
-          <w:sz w:val="24"/>
-          <w:szCs w:val="24"/>
-        </w:rPr>
-        <w:t>“</w:t>
-      </w:r>
-      <w:r>
-        <w:rPr>
-          <w:b/>
-          <w:bCs/>
-          <w:i/>
-          <w:iCs/>
-          <w:sz w:val="24"/>
-          <w:szCs w:val="24"/>
-        </w:rPr>
-        <w:t>200</w:t>
-      </w:r>
-      <w:r>
-        <w:rPr>
-          <w:b/>
-          <w:bCs/>
-          <w:sz w:val="24"/>
-          <w:szCs w:val="24"/>
-        </w:rPr>
-        <w:t>”</w:t>
-      </w:r>
-      <w:r>
-        <w:rPr>
-          <w:b w:val="false"/>
-          <w:bCs w:val="false"/>
-          <w:sz w:val="24"/>
-          <w:szCs w:val="24"/>
-        </w:rPr>
-        <w:t xml:space="preserve"> – The status cide returned by the server while accessing a resource.</w:t>
-      </w:r>
-    </w:p>
-    <w:p>
-      <w:pPr>
-        <w:pStyle w:val="Normal"/>
-        <w:bidi w:val="0"/>
-        <w:spacing w:lineRule="auto" w:line="360"/>
-        <w:jc w:val="left"/>
-        <w:rPr/>
-      </w:pPr>
-      <w:r>
-        <w:rPr>
-          <w:b/>
-          <w:bCs/>
-          <w:sz w:val="24"/>
-          <w:szCs w:val="24"/>
-        </w:rPr>
-        <w:t>“</w:t>
-      </w:r>
-      <w:r>
-        <w:rPr>
-          <w:b/>
-          <w:bCs/>
-          <w:i/>
-          <w:iCs/>
-          <w:sz w:val="24"/>
-          <w:szCs w:val="24"/>
-        </w:rPr>
-        <w:t>83</w:t>
-      </w:r>
-      <w:r>
-        <w:rPr>
-          <w:b/>
-          <w:bCs/>
-          <w:sz w:val="24"/>
-          <w:szCs w:val="24"/>
-        </w:rPr>
-        <w:t>”</w:t>
-      </w:r>
-      <w:r>
-        <w:rPr>
-          <w:b w:val="false"/>
-          <w:bCs w:val="false"/>
-          <w:sz w:val="24"/>
-          <w:szCs w:val="24"/>
-        </w:rPr>
-        <w:t xml:space="preserve"> – The size of the response returned to the user by the server.</w:t>
-      </w:r>
-    </w:p>
-    <w:p>
-      <w:pPr>
-        <w:pStyle w:val="Normal"/>
-        <w:bidi w:val="0"/>
-        <w:spacing w:lineRule="auto" w:line="360"/>
-        <w:jc w:val="left"/>
-        <w:rPr>
-          <w:b w:val="false"/>
-          <w:b w:val="false"/>
-          <w:bCs w:val="false"/>
-          <w:sz w:val="24"/>
-          <w:szCs w:val="24"/>
-        </w:rPr>
-      </w:pPr>
-      <w:r>
-        <w:rPr>
-          <w:b/>
-          <w:bCs/>
-          <w:sz w:val="24"/>
-          <w:szCs w:val="24"/>
-        </w:rPr>
-        <w:t>“</w:t>
-      </w:r>
-      <w:r>
-        <w:rPr>
-          <w:b/>
-          <w:bCs/>
-          <w:i/>
-          <w:iCs/>
-          <w:sz w:val="24"/>
-          <w:szCs w:val="24"/>
-        </w:rPr>
-        <w:t>-</w:t>
-      </w:r>
-      <w:r>
-        <w:rPr>
-          <w:b/>
-          <w:bCs/>
-          <w:sz w:val="24"/>
-          <w:szCs w:val="24"/>
-        </w:rPr>
-        <w:t>”</w:t>
-      </w:r>
-      <w:r>
-        <w:rPr>
-          <w:b w:val="false"/>
-          <w:bCs w:val="false"/>
-          <w:sz w:val="24"/>
-          <w:szCs w:val="24"/>
-        </w:rPr>
-        <w:t xml:space="preserve"> - </w:t>
-      </w:r>
-      <w:r>
-        <w:rPr>
-          <w:b w:val="false"/>
-          <w:bCs w:val="false"/>
-          <w:sz w:val="24"/>
-          <w:szCs w:val="24"/>
-        </w:rPr>
-        <w:t>The Referer, the site which referred the user to our site.</w:t>
+        <w:t xml:space="preserve"> - The Referer, the site which referred the user to our site.</w:t>
       </w:r>
     </w:p>
     <w:p>
@@ -6955,16 +6704,7 @@
           <w:sz w:val="24"/>
           <w:szCs w:val="24"/>
         </w:rPr>
-        <w:t xml:space="preserve">Our project reads a log file with lot of lines similar to this. </w:t>
-      </w:r>
-      <w:r>
-        <w:rPr>
-          <w:b w:val="false"/>
-          <w:bCs w:val="false"/>
-          <w:sz w:val="24"/>
-          <w:szCs w:val="24"/>
-        </w:rPr>
-        <w:t>Then save all the data in variables and generate graphs from all the data obtained from the file.</w:t>
+        <w:t>Our project reads a log file with lot of lines similar to this. Then save all the data in variables and generate graphs from all the data obtained from the file.</w:t>
       </w:r>
     </w:p>
     <w:p>
@@ -7066,16 +6806,25 @@
           <w:szCs w:val="24"/>
         </w:rPr>
         <w:tab/>
-        <w:t xml:space="preserve">First the program is launched, it opens the user-friendly GUI of the application. In the GUI there is a button to select the log file for analysis. After the button is pressed, the filesystem browser opens allowing us to select the log file to proceed for the analysis. Then the path is stored in a variable and there is a button provisioned to start the analysis of the log file. When the button is pressed, the application proceeds to the analysis phase where it </w:t>
-      </w:r>
-      <w:r>
-        <w:rPr>
-          <w:b w:val="false"/>
-          <w:bCs w:val="false"/>
-          <w:sz w:val="24"/>
-          <w:szCs w:val="24"/>
-        </w:rPr>
-        <w:t>starts analysis of the log file.</w:t>
+        <w:t xml:space="preserve">First the program is launched, it opens the user-friendly GUI of the application. In the GUI there is a </w:t>
+      </w:r>
+      <w:r>
+        <w:rPr>
+          <w:b w:val="false"/>
+          <w:bCs w:val="false"/>
+          <w:sz w:val="24"/>
+          <w:szCs w:val="24"/>
+        </w:rPr>
+        <w:t xml:space="preserve">Choose File </w:t>
+      </w:r>
+      <w:r>
+        <w:rPr>
+          <w:b w:val="false"/>
+          <w:bCs w:val="false"/>
+          <w:sz w:val="24"/>
+          <w:szCs w:val="24"/>
+        </w:rPr>
+        <w:t>button to select the log file for analysis. After the button is pressed, the filesystem browser opens allowing us to select the log file to proceed for the analysis. Then the path is stored in a variable and there is a button provisioned to start the analysis of the log file. When the button is pressed, the application proceeds to the analysis phase where it starts analysis of the log file.</w:t>
       </w:r>
     </w:p>
     <w:p>
@@ -7149,124 +6898,7 @@
           <w:sz w:val="24"/>
           <w:szCs w:val="24"/>
         </w:rPr>
-        <w:t xml:space="preserve">This phase of the application follows up after selecting the file to analyze and proceeds to the analysis. </w:t>
-      </w:r>
-      <w:r>
-        <w:rPr>
-          <w:b w:val="false"/>
-          <w:bCs w:val="false"/>
-          <w:sz w:val="24"/>
-          <w:szCs w:val="24"/>
-        </w:rPr>
-        <w:t>The file is read line by line to avoid memory overhead. First a line is read and is split by the spaces. Then IP address</w:t>
-      </w:r>
-      <w:r>
-        <w:rPr>
-          <w:b w:val="false"/>
-          <w:bCs w:val="false"/>
-          <w:sz w:val="24"/>
-          <w:szCs w:val="24"/>
-        </w:rPr>
-        <w:t>(String)</w:t>
-      </w:r>
-      <w:r>
-        <w:rPr>
-          <w:b w:val="false"/>
-          <w:bCs w:val="false"/>
-          <w:sz w:val="24"/>
-          <w:szCs w:val="24"/>
-        </w:rPr>
-        <w:t xml:space="preserve">, Timestamp </w:t>
-      </w:r>
-      <w:r>
-        <w:rPr>
-          <w:b w:val="false"/>
-          <w:bCs w:val="false"/>
-          <w:sz w:val="24"/>
-          <w:szCs w:val="24"/>
-        </w:rPr>
-        <w:t>(dictionar -y)</w:t>
-      </w:r>
-      <w:r>
-        <w:rPr>
-          <w:b w:val="false"/>
-          <w:bCs w:val="false"/>
-          <w:sz w:val="24"/>
-          <w:szCs w:val="24"/>
-        </w:rPr>
-        <w:t>, Request method</w:t>
-      </w:r>
-      <w:r>
-        <w:rPr>
-          <w:b w:val="false"/>
-          <w:bCs w:val="false"/>
-          <w:sz w:val="24"/>
-          <w:szCs w:val="24"/>
-        </w:rPr>
-        <w:t>(dictionary)</w:t>
-      </w:r>
-      <w:r>
-        <w:rPr>
-          <w:b w:val="false"/>
-          <w:bCs w:val="false"/>
-          <w:sz w:val="24"/>
-          <w:szCs w:val="24"/>
-        </w:rPr>
-        <w:t>, Status code</w:t>
-      </w:r>
-      <w:r>
-        <w:rPr>
-          <w:b w:val="false"/>
-          <w:bCs w:val="false"/>
-          <w:sz w:val="24"/>
-          <w:szCs w:val="24"/>
-        </w:rPr>
-        <w:t>(dictionary)</w:t>
-      </w:r>
-      <w:r>
-        <w:rPr>
-          <w:b w:val="false"/>
-          <w:bCs w:val="false"/>
-          <w:sz w:val="24"/>
-          <w:szCs w:val="24"/>
-        </w:rPr>
-        <w:t xml:space="preserve">, the Accessed file </w:t>
-      </w:r>
-      <w:r>
-        <w:rPr>
-          <w:b w:val="false"/>
-          <w:bCs w:val="false"/>
-          <w:sz w:val="24"/>
-          <w:szCs w:val="24"/>
-        </w:rPr>
-        <w:t>(dictionar -y)</w:t>
-      </w:r>
-      <w:r>
-        <w:rPr>
-          <w:b w:val="false"/>
-          <w:bCs w:val="false"/>
-          <w:sz w:val="24"/>
-          <w:szCs w:val="24"/>
-        </w:rPr>
-        <w:t xml:space="preserve"> and User-Agent</w:t>
-      </w:r>
-      <w:r>
-        <w:rPr>
-          <w:b w:val="false"/>
-          <w:bCs w:val="false"/>
-          <w:sz w:val="24"/>
-          <w:szCs w:val="24"/>
-        </w:rPr>
-        <w:t>(list)</w:t>
-      </w:r>
-      <w:r>
-        <w:rPr>
-          <w:b w:val="false"/>
-          <w:bCs w:val="false"/>
-          <w:sz w:val="24"/>
-          <w:szCs w:val="24"/>
-        </w:rPr>
-        <w:t xml:space="preserve"> are obtained and stored in seperate variables after the split. First the IP address is appended to </w:t>
+        <w:t xml:space="preserve">This phase of the application follows up after selecting the file to analyze and proceeds to the analysis. The file is read line by line to avoid memory overhead. First a line is read and is split by the spaces. Then IP address(String), Timestamp (dictionar -y), Request method(dictionary), Status code(dictionary), the Accessed file (dictionar -y) and User-Agent(list) are obtained and stored in seperate variables after the split. First the IP address is appended to </w:t>
       </w:r>
       <w:r>
         <w:rPr>
@@ -7288,43 +6920,30 @@
           <w:sz w:val="24"/>
           <w:szCs w:val="24"/>
         </w:rPr>
-        <w:t xml:space="preserve"> list and a Data Object is created which stores all the above said variables as class variables. Then this data object is appended to another seperate list. While reading the next line, </w:t>
-      </w:r>
-      <w:r>
-        <w:rPr>
-          <w:b w:val="false"/>
-          <w:bCs w:val="false"/>
-          <w:sz w:val="24"/>
-          <w:szCs w:val="24"/>
-        </w:rPr>
-        <w:t xml:space="preserve">first the IP address list is checked to see if the IP is present, if it is present, the data according to the object is updated(the main reason why the variables are initialized as dictionaries). If it is not present, then the process of initialization occurs. </w:t>
-      </w:r>
-      <w:r>
-        <w:rPr>
-          <w:b w:val="false"/>
-          <w:bCs w:val="false"/>
-          <w:sz w:val="24"/>
-          <w:szCs w:val="24"/>
-        </w:rPr>
-        <w:t>The reason to initialize the User-Agent as a list is that one user may use the same browser, when he uses a large number of User-Agents within a time, it is an alarm of a DoS attack, also may serve as a work for the development team to tailor pages for that specific UA. This process is repeated until the whole file is read. Then the application moves on to the next phase.</w:t>
-      </w:r>
-    </w:p>
-    <w:p>
-      <w:pPr>
-        <w:pStyle w:val="Normal"/>
-        <w:bidi w:val="0"/>
-        <w:spacing w:lineRule="auto" w:line="360"/>
-        <w:jc w:val="left"/>
-        <w:rPr>
-          <w:b w:val="false"/>
-          <w:b w:val="false"/>
-          <w:bCs w:val="false"/>
-          <w:sz w:val="24"/>
-          <w:szCs w:val="24"/>
-        </w:rPr>
-      </w:pPr>
-      <w:r>
-        <w:rPr/>
+        <w:t xml:space="preserve"> list and a Data Object is created which stores all the above said variables as class variables. Then this data object is appended to another seperate list. While reading the next line, first the IP address list is checked to see if the IP is present, if it is present, the data according to the object is updated(the main reason why the variables are initialized as dictionaries). If it is not present, then the process of initialization occurs. The reason to initialize the User-Agent as a list is that one user may use the same browser, when he uses a large number of User-Agents within a time, it is an alarm of a DoS attack, also may serve as a work for the development team to tailor pages for that specific UA. This process is repeated until the whole file is read. Then the application moves on to the next phase.</w:t>
+      </w:r>
+    </w:p>
+    <w:p>
+      <w:pPr>
+        <w:pStyle w:val="Normal"/>
+        <w:bidi w:val="0"/>
+        <w:spacing w:lineRule="auto" w:line="360"/>
+        <w:jc w:val="left"/>
+        <w:rPr>
+          <w:b w:val="false"/>
+          <w:b w:val="false"/>
+          <w:bCs w:val="false"/>
+          <w:sz w:val="24"/>
+          <w:szCs w:val="24"/>
+        </w:rPr>
+      </w:pPr>
+      <w:r>
+        <w:rPr>
+          <w:b w:val="false"/>
+          <w:bCs w:val="false"/>
+          <w:sz w:val="24"/>
+          <w:szCs w:val="24"/>
+        </w:rPr>
       </w:r>
     </w:p>
     <w:p>
@@ -7389,42 +7008,7 @@
           <w:szCs w:val="24"/>
         </w:rPr>
         <w:tab/>
-      </w:r>
-      <w:r>
-        <w:rPr>
-          <w:b w:val="false"/>
-          <w:bCs w:val="false"/>
-          <w:sz w:val="24"/>
-          <w:szCs w:val="24"/>
-        </w:rPr>
-        <w:t xml:space="preserve">The list of data objects is iterated through one-by-one and for a given IP address, the total number of requests made is found out by adding all the values in the Requests dictionary. The variables for which the graphs are requested </w:t>
-      </w:r>
-      <w:r>
-        <w:rPr>
-          <w:b w:val="false"/>
-          <w:bCs w:val="false"/>
-          <w:sz w:val="24"/>
-          <w:szCs w:val="24"/>
-        </w:rPr>
-        <w:t>in the first phase</w:t>
-      </w:r>
-      <w:r>
-        <w:rPr>
-          <w:b w:val="false"/>
-          <w:bCs w:val="false"/>
-          <w:sz w:val="24"/>
-          <w:szCs w:val="24"/>
-        </w:rPr>
-        <w:t xml:space="preserve"> is stored in variables </w:t>
-      </w:r>
-      <w:r>
-        <w:rPr>
-          <w:b w:val="false"/>
-          <w:bCs w:val="false"/>
-          <w:sz w:val="24"/>
-          <w:szCs w:val="24"/>
-        </w:rPr>
-        <w:t xml:space="preserve">and using those variables the graphs are generated. We </w:t>
+        <w:t xml:space="preserve">The list of data objects is iterated through one-by-one and for a given IP address, the total number of requests made is found out by adding all the values in the Requests dictionary. The variables for which the graphs are requested in the first phase is stored in variables and using those variables the graphs are generated. We </w:t>
       </w:r>
     </w:p>
     <w:p>
@@ -7518,16 +7102,7 @@
           <w:sz w:val="24"/>
           <w:szCs w:val="24"/>
         </w:rPr>
-        <w:t xml:space="preserve">The final thing is left to the user, he may infer the necessary information from the graphs. It may either be used for Incident Response, SEO or for further development of the deployed application </w:t>
-      </w:r>
-      <w:r>
-        <w:rPr>
-          <w:b w:val="false"/>
-          <w:bCs w:val="false"/>
-          <w:sz w:val="24"/>
-          <w:szCs w:val="24"/>
-        </w:rPr>
-        <w:t>depending upon the type of user running the application.</w:t>
+        <w:t>The final thing is left to the user, he may infer the necessary information from the graphs. It may either be used for Incident Response, SEO or for further development of the deployed application depending upon the type of user running the application.</w:t>
       </w:r>
     </w:p>
     <w:p>
@@ -10286,10 +9861,9 @@
       </w:pPr>
       <w:r>
         <w:rPr>
-          <w:b/>
-          <w:bCs/>
-          <w:sz w:val="28"/>
-          <w:szCs w:val="24"/>
+          <w:b w:val="false"/>
+          <w:bCs w:val="false"/>
+          <w:sz w:val="24"/>
         </w:rPr>
       </w:r>
     </w:p>
@@ -10308,10 +9882,9 @@
       </w:pPr>
       <w:r>
         <w:rPr>
-          <w:b/>
-          <w:bCs/>
-          <w:sz w:val="28"/>
-          <w:szCs w:val="24"/>
+          <w:b w:val="false"/>
+          <w:bCs w:val="false"/>
+          <w:sz w:val="24"/>
         </w:rPr>
       </w:r>
     </w:p>
@@ -10399,25 +9972,7 @@
           <w:sz w:val="28"/>
           <w:szCs w:val="24"/>
         </w:rPr>
-        <w:t xml:space="preserve"> TO </w:t>
-      </w:r>
-      <w:r>
-        <w:rPr>
-          <w:b/>
-          <w:bCs/>
-          <w:sz w:val="28"/>
-          <w:szCs w:val="24"/>
-        </w:rPr>
-        <w:t>COME</w:t>
-      </w:r>
-      <w:r>
-        <w:rPr>
-          <w:b/>
-          <w:bCs/>
-          <w:sz w:val="28"/>
-          <w:szCs w:val="24"/>
-        </w:rPr>
-        <w:t>&gt;</w:t>
+        <w:t xml:space="preserve"> TO COME&gt;</w:t>
       </w:r>
     </w:p>
     <w:p>
@@ -11126,34 +10681,7 @@
           <w:sz w:val="24"/>
           <w:szCs w:val="24"/>
         </w:rPr>
-        <w:t xml:space="preserve">Log analysis is an important task for System administrators, Security administrators and even for developers at times. Our project “Web Server Log Analysis System” makes the tasks of these administrators simpler by just getting in the log file as input and visualizing things present in the log file. This </w:t>
-      </w:r>
-      <w:r>
-        <w:rPr>
-          <w:b w:val="false"/>
-          <w:bCs w:val="false"/>
-          <w:sz w:val="24"/>
-          <w:szCs w:val="24"/>
-        </w:rPr>
-        <w:t>application</w:t>
-      </w:r>
-      <w:r>
-        <w:rPr>
-          <w:b w:val="false"/>
-          <w:bCs w:val="false"/>
-          <w:sz w:val="24"/>
-          <w:szCs w:val="24"/>
-        </w:rPr>
-        <w:t xml:space="preserve"> would reduce the burden of those </w:t>
-      </w:r>
-      <w:r>
-        <w:rPr>
-          <w:b w:val="false"/>
-          <w:bCs w:val="false"/>
-          <w:sz w:val="24"/>
-          <w:szCs w:val="24"/>
-        </w:rPr>
-        <w:t xml:space="preserve">administrators task of manually going through the log files. All these </w:t>
+        <w:t xml:space="preserve">Log analysis is an important task for System administrators, Security administrators and even for developers at times. Our project “Web Server Log Analysis System” makes the tasks of these administrators simpler by just getting in the log file as input and visualizing things present in the log file. This application would reduce the burden of those administrators task of manually going through the log files. All these </w:t>
       </w:r>
       <w:r>
         <w:rPr>
@@ -11752,16 +11280,7 @@
           <w:sz w:val="24"/>
           <w:szCs w:val="24"/>
         </w:rPr>
-        <w:t xml:space="preserve">1. Satya Prakash Singh, Meenu (2017), Analysis of Web Site Using Web Log Expert Tool Based on Web Data Mining, </w:t>
-      </w:r>
-      <w:r>
-        <w:rPr>
-          <w:b w:val="false"/>
-          <w:bCs w:val="false"/>
-          <w:sz w:val="24"/>
-          <w:szCs w:val="24"/>
-        </w:rPr>
-        <w:t>International Conference of Innovations in Information Embedded and Communication Systems(ICIIECS).</w:t>
+        <w:t>1. Satya Prakash Singh, Meenu (2017), Analysis of Web Site Using Web Log Expert Tool Based on Web Data Mining, International Conference of Innovations in Information Embedded and Communication Systems(ICIIECS).</w:t>
       </w:r>
     </w:p>
     <w:p>
@@ -11814,33 +11333,7 @@
           <w:szCs w:val="24"/>
           <w:lang w:val="en-IN" w:eastAsia="zh-CN" w:bidi="hi-IN"/>
         </w:rPr>
-        <w:t>3.</w:t>
-      </w:r>
-      <w:r>
-        <w:rPr>
-          <w:rFonts w:eastAsia="Noto Serif CJK SC" w:cs="FreeSans"/>
-          <w:b w:val="false"/>
-          <w:bCs w:val="false"/>
-          <w:color w:val="auto"/>
-          <w:kern w:val="2"/>
-          <w:sz w:val="24"/>
-          <w:szCs w:val="24"/>
-          <w:lang w:val="en-IN" w:eastAsia="zh-CN" w:bidi="hi-IN"/>
-        </w:rPr>
-        <w:t xml:space="preserve"> </w:t>
-      </w:r>
-      <w:r>
-        <w:rPr>
-          <w:rFonts w:eastAsia="Noto Serif CJK SC" w:cs="FreeSans"/>
-          <w:b w:val="false"/>
-          <w:bCs w:val="false"/>
-          <w:color w:val="auto"/>
-          <w:kern w:val="2"/>
-          <w:sz w:val="24"/>
-          <w:szCs w:val="24"/>
-          <w:lang w:val="en-IN" w:eastAsia="zh-CN" w:bidi="hi-IN"/>
-        </w:rPr>
-        <w:t xml:space="preserve">AscToHTM(2005), A Web Server Log File Explained, </w:t>
+        <w:t xml:space="preserve">3. AscToHTM(2005), A Web Server Log File Explained, </w:t>
       </w:r>
       <w:hyperlink r:id="rId2">
         <w:r>
@@ -11955,20 +11448,7 @@
           <w:szCs w:val="24"/>
           <w:lang w:val="en-IN" w:eastAsia="zh-CN" w:bidi="hi-IN"/>
         </w:rPr>
-        <w:t xml:space="preserve">4. </w:t>
-      </w:r>
-      <w:r>
-        <w:rPr>
-          <w:rFonts w:eastAsia="Noto Serif CJK SC" w:cs="FreeSans"/>
-          <w:b w:val="false"/>
-          <w:bCs w:val="false"/>
-          <w:color w:val="auto"/>
-          <w:kern w:val="2"/>
-          <w:sz w:val="24"/>
-          <w:szCs w:val="24"/>
-          <w:lang w:val="en-IN" w:eastAsia="zh-CN" w:bidi="hi-IN"/>
-        </w:rPr>
-        <w:t xml:space="preserve">Nihuo Software Inc, Log File Sample Explained, </w:t>
+        <w:t xml:space="preserve">4. Nihuo Software Inc, Log File Sample Explained, </w:t>
       </w:r>
       <w:hyperlink r:id="rId7">
         <w:r>
@@ -11986,31 +11466,9 @@
           <w:t>https://www.loganalyzer.net/log-analysis-tutorial/log-file-sample-explain.html</w:t>
         </w:r>
       </w:hyperlink>
-      <w:hyperlink r:id="rId8">
-        <w:r>
-          <w:rPr>
-            <w:rFonts w:eastAsia="Noto Serif CJK SC" w:cs="FreeSans"/>
-            <w:b w:val="false"/>
-            <w:bCs w:val="false"/>
-            <w:color w:val="auto"/>
-            <w:kern w:val="2"/>
-            <w:sz w:val="24"/>
-            <w:szCs w:val="24"/>
-            <w:lang w:val="en-IN" w:eastAsia="zh-CN" w:bidi="hi-IN"/>
-          </w:rPr>
-          <w:t>, 24 Oct 2020.</w:t>
-        </w:r>
-      </w:hyperlink>
-    </w:p>
-    <w:p>
-      <w:pPr>
-        <w:pStyle w:val="Normal"/>
-        <w:bidi w:val="0"/>
-        <w:spacing w:lineRule="auto" w:line="360"/>
-        <w:jc w:val="left"/>
-        <w:rPr>
-          <w:rFonts w:ascii="Liberation Serif" w:hAnsi="Liberation Serif" w:eastAsia="Noto Serif CJK SC" w:cs="FreeSans"/>
-          <w:b w:val="false"/>
+      <w:r>
+        <w:rPr>
+          <w:rFonts w:eastAsia="Noto Serif CJK SC" w:cs="FreeSans"/>
           <w:b w:val="false"/>
           <w:bCs w:val="false"/>
           <w:color w:val="auto"/>
@@ -12019,9 +11477,38 @@
           <w:szCs w:val="24"/>
           <w:lang w:val="en-IN" w:eastAsia="zh-CN" w:bidi="hi-IN"/>
         </w:rPr>
-      </w:pPr>
-      <w:r>
-        <w:rPr/>
+        <w:t>, 24 Oct 2020.</w:t>
+      </w:r>
+    </w:p>
+    <w:p>
+      <w:pPr>
+        <w:pStyle w:val="Normal"/>
+        <w:bidi w:val="0"/>
+        <w:spacing w:lineRule="auto" w:line="360"/>
+        <w:jc w:val="left"/>
+        <w:rPr>
+          <w:rFonts w:ascii="Liberation Serif" w:hAnsi="Liberation Serif" w:eastAsia="Noto Serif CJK SC" w:cs="FreeSans"/>
+          <w:b w:val="false"/>
+          <w:b w:val="false"/>
+          <w:bCs w:val="false"/>
+          <w:color w:val="auto"/>
+          <w:kern w:val="2"/>
+          <w:sz w:val="24"/>
+          <w:szCs w:val="24"/>
+          <w:lang w:val="en-IN" w:eastAsia="zh-CN" w:bidi="hi-IN"/>
+        </w:rPr>
+      </w:pPr>
+      <w:r>
+        <w:rPr>
+          <w:rFonts w:eastAsia="Noto Serif CJK SC" w:cs="FreeSans"/>
+          <w:b w:val="false"/>
+          <w:bCs w:val="false"/>
+          <w:color w:val="auto"/>
+          <w:kern w:val="2"/>
+          <w:sz w:val="24"/>
+          <w:szCs w:val="24"/>
+          <w:lang w:val="en-IN" w:eastAsia="zh-CN" w:bidi="hi-IN"/>
+        </w:rPr>
       </w:r>
     </w:p>
     <w:p>

</xml_diff>